<commit_message>
Modif template FUIT 12/10/21
</commit_message>
<xml_diff>
--- a/web/reporting/template/bordereau/feuille_utilisation_it.docx
+++ b/web/reporting/template/bordereau/feuille_utilisation_it.docx
@@ -245,8 +245,6 @@
                 <w:szCs w:val="20"/>
               </w:rPr>
             </w:pPr>
-            <w:bookmarkStart w:id="0" w:name="_GoBack"/>
-            <w:bookmarkEnd w:id="0"/>
           </w:p>
         </w:tc>
         <w:tc>
@@ -381,7 +379,7 @@
     <w:tbl>
       <w:tblPr>
         <w:tblStyle w:val="Grilledutableau"/>
-        <w:tblW w:w="22660" w:type="dxa"/>
+        <w:tblW w:w="22676" w:type="dxa"/>
         <w:jc w:val="center"/>
         <w:tblLayout w:type="fixed"/>
         <w:tblLook w:val="04A0" w:firstRow="1" w:lastRow="0" w:firstColumn="1" w:lastColumn="0" w:noHBand="0" w:noVBand="1"/>
@@ -396,7 +394,6 @@
         <w:gridCol w:w="1201"/>
         <w:gridCol w:w="1078"/>
         <w:gridCol w:w="1102"/>
-        <w:gridCol w:w="1139"/>
         <w:gridCol w:w="1099"/>
         <w:gridCol w:w="1081"/>
         <w:gridCol w:w="1120"/>
@@ -405,6 +402,7 @@
         <w:gridCol w:w="1460"/>
         <w:gridCol w:w="1359"/>
         <w:gridCol w:w="1155"/>
+        <w:gridCol w:w="1155"/>
       </w:tblGrid>
       <w:tr>
         <w:trPr>
@@ -414,7 +412,7 @@
         </w:trPr>
         <w:tc>
           <w:tcPr>
-            <w:tcW w:w="559" w:type="dxa"/>
+            <w:tcW w:w="560" w:type="dxa"/>
             <w:vAlign w:val="center"/>
           </w:tcPr>
           <w:p>
@@ -439,7 +437,7 @@
         </w:tc>
         <w:tc>
           <w:tcPr>
-            <w:tcW w:w="3041" w:type="dxa"/>
+            <w:tcW w:w="3043" w:type="dxa"/>
             <w:vAlign w:val="center"/>
           </w:tcPr>
           <w:p>
@@ -464,7 +462,7 @@
         </w:tc>
         <w:tc>
           <w:tcPr>
-            <w:tcW w:w="1140" w:type="dxa"/>
+            <w:tcW w:w="1141" w:type="dxa"/>
             <w:vAlign w:val="center"/>
           </w:tcPr>
           <w:p>
@@ -489,7 +487,7 @@
         </w:tc>
         <w:tc>
           <w:tcPr>
-            <w:tcW w:w="1298" w:type="dxa"/>
+            <w:tcW w:w="1299" w:type="dxa"/>
             <w:vAlign w:val="center"/>
           </w:tcPr>
           <w:p>
@@ -514,7 +512,7 @@
         </w:tc>
         <w:tc>
           <w:tcPr>
-            <w:tcW w:w="1102" w:type="dxa"/>
+            <w:tcW w:w="1103" w:type="dxa"/>
             <w:vAlign w:val="center"/>
           </w:tcPr>
           <w:p>
@@ -754,7 +752,7 @@
         </w:tc>
         <w:tc>
           <w:tcPr>
-            <w:tcW w:w="1139" w:type="dxa"/>
+            <w:tcW w:w="1099" w:type="dxa"/>
             <w:vAlign w:val="center"/>
           </w:tcPr>
           <w:p>
@@ -773,7 +771,7 @@
                 <w:rFonts w:ascii="Arial Narrow" w:eastAsia="Calibri" w:hAnsi="Arial Narrow" w:cs="Arial"/>
                 <w:b/>
               </w:rPr>
-              <w:t>CBBR</w:t>
+              <w:t>CJ</w:t>
             </w:r>
           </w:p>
           <w:p>
@@ -802,7 +800,7 @@
         </w:tc>
         <w:tc>
           <w:tcPr>
-            <w:tcW w:w="1099" w:type="dxa"/>
+            <w:tcW w:w="1081" w:type="dxa"/>
             <w:vAlign w:val="center"/>
           </w:tcPr>
           <w:p>
@@ -821,7 +819,7 @@
                 <w:rFonts w:ascii="Arial Narrow" w:eastAsia="Calibri" w:hAnsi="Arial Narrow" w:cs="Arial"/>
                 <w:b/>
               </w:rPr>
-              <w:t>CJ</w:t>
+              <w:t>CJBR</w:t>
             </w:r>
           </w:p>
           <w:p>
@@ -850,7 +848,7 @@
         </w:tc>
         <w:tc>
           <w:tcPr>
-            <w:tcW w:w="1081" w:type="dxa"/>
+            <w:tcW w:w="1120" w:type="dxa"/>
             <w:vAlign w:val="center"/>
           </w:tcPr>
           <w:p>
@@ -869,7 +867,7 @@
                 <w:rFonts w:ascii="Arial Narrow" w:eastAsia="Calibri" w:hAnsi="Arial Narrow" w:cs="Arial"/>
                 <w:b/>
               </w:rPr>
-              <w:t>CJBR</w:t>
+              <w:t>CR</w:t>
             </w:r>
           </w:p>
           <w:p>
@@ -898,7 +896,7 @@
         </w:tc>
         <w:tc>
           <w:tcPr>
-            <w:tcW w:w="1120" w:type="dxa"/>
+            <w:tcW w:w="1140" w:type="dxa"/>
             <w:vAlign w:val="center"/>
           </w:tcPr>
           <w:p>
@@ -917,7 +915,7 @@
                 <w:rFonts w:ascii="Arial Narrow" w:eastAsia="Calibri" w:hAnsi="Arial Narrow" w:cs="Arial"/>
                 <w:b/>
               </w:rPr>
-              <w:t>CR</w:t>
+              <w:t>CAE</w:t>
             </w:r>
           </w:p>
           <w:p>
@@ -935,7 +933,7 @@
             </w:pPr>
             <w:r>
               <w:rPr>
-                <w:rFonts w:ascii="Arial Narrow" w:hAnsi="Arial Narrow" w:cs="Arial"/>
+                <w:rFonts w:ascii="Arial Narrow" w:eastAsia="Calibri" w:hAnsi="Arial Narrow" w:cs="Arial"/>
                 <w:b/>
                 <w:sz w:val="16"/>
                 <w:szCs w:val="16"/>
@@ -946,7 +944,7 @@
         </w:tc>
         <w:tc>
           <w:tcPr>
-            <w:tcW w:w="1140" w:type="dxa"/>
+            <w:tcW w:w="1361" w:type="dxa"/>
             <w:vAlign w:val="center"/>
           </w:tcPr>
           <w:p>
@@ -965,7 +963,7 @@
                 <w:rFonts w:ascii="Arial Narrow" w:eastAsia="Calibri" w:hAnsi="Arial Narrow" w:cs="Arial"/>
                 <w:b/>
               </w:rPr>
-              <w:t>CAE</w:t>
+              <w:t>CIM31</w:t>
             </w:r>
           </w:p>
           <w:p>
@@ -994,7 +992,7 @@
         </w:tc>
         <w:tc>
           <w:tcPr>
-            <w:tcW w:w="1361" w:type="dxa"/>
+            <w:tcW w:w="1460" w:type="dxa"/>
             <w:vAlign w:val="center"/>
           </w:tcPr>
           <w:p>
@@ -1013,7 +1011,7 @@
                 <w:rFonts w:ascii="Arial Narrow" w:eastAsia="Calibri" w:hAnsi="Arial Narrow" w:cs="Arial"/>
                 <w:b/>
               </w:rPr>
-              <w:t>CIM31</w:t>
+              <w:t>CIM31B</w:t>
             </w:r>
           </w:p>
           <w:p>
@@ -1042,7 +1040,7 @@
         </w:tc>
         <w:tc>
           <w:tcPr>
-            <w:tcW w:w="1460" w:type="dxa"/>
+            <w:tcW w:w="1359" w:type="dxa"/>
             <w:vAlign w:val="center"/>
           </w:tcPr>
           <w:p>
@@ -1061,7 +1059,7 @@
                 <w:rFonts w:ascii="Arial Narrow" w:eastAsia="Calibri" w:hAnsi="Arial Narrow" w:cs="Arial"/>
                 <w:b/>
               </w:rPr>
-              <w:t>CIM31B</w:t>
+              <w:t>CIM32</w:t>
             </w:r>
           </w:p>
           <w:p>
@@ -1090,7 +1088,7 @@
         </w:tc>
         <w:tc>
           <w:tcPr>
-            <w:tcW w:w="1359" w:type="dxa"/>
+            <w:tcW w:w="1155" w:type="dxa"/>
             <w:vAlign w:val="center"/>
           </w:tcPr>
           <w:p>
@@ -1111,6 +1109,13 @@
               </w:rPr>
               <w:t>CIM32</w:t>
             </w:r>
+            <w:r>
+              <w:rPr>
+                <w:rFonts w:ascii="Arial Narrow" w:eastAsia="Calibri" w:hAnsi="Arial Narrow" w:cs="Arial"/>
+                <w:b/>
+              </w:rPr>
+              <w:t>B</w:t>
+            </w:r>
           </w:p>
           <w:p>
             <w:pPr>
@@ -1127,12 +1132,12 @@
             </w:pPr>
             <w:r>
               <w:rPr>
-                <w:rFonts w:ascii="Arial Narrow" w:eastAsia="Calibri" w:hAnsi="Arial Narrow" w:cs="Arial"/>
-                <w:b/>
-                <w:sz w:val="16"/>
-                <w:szCs w:val="16"/>
-              </w:rPr>
-              <w:t>(13)</w:t>
+                <w:rFonts w:ascii="Arial Narrow" w:hAnsi="Arial Narrow" w:cs="Arial"/>
+                <w:b/>
+                <w:sz w:val="16"/>
+                <w:szCs w:val="16"/>
+              </w:rPr>
+              <w:t xml:space="preserve"> (13)</w:t>
             </w:r>
           </w:p>
         </w:tc>
@@ -1191,7 +1196,7 @@
         </w:trPr>
         <w:tc>
           <w:tcPr>
-            <w:tcW w:w="559" w:type="dxa"/>
+            <w:tcW w:w="560" w:type="dxa"/>
             <w:vAlign w:val="center"/>
           </w:tcPr>
           <w:p>
@@ -1217,7 +1222,7 @@
         </w:tc>
         <w:tc>
           <w:tcPr>
-            <w:tcW w:w="3041" w:type="dxa"/>
+            <w:tcW w:w="3043" w:type="dxa"/>
             <w:vAlign w:val="center"/>
           </w:tcPr>
           <w:p>
@@ -1260,7 +1265,7 @@
         </w:tc>
         <w:tc>
           <w:tcPr>
-            <w:tcW w:w="1140" w:type="dxa"/>
+            <w:tcW w:w="1141" w:type="dxa"/>
             <w:vAlign w:val="center"/>
           </w:tcPr>
           <w:p>
@@ -1307,7 +1312,7 @@
         </w:tc>
         <w:tc>
           <w:tcPr>
-            <w:tcW w:w="1298" w:type="dxa"/>
+            <w:tcW w:w="1299" w:type="dxa"/>
             <w:vAlign w:val="center"/>
           </w:tcPr>
           <w:p>
@@ -1351,7 +1356,7 @@
         </w:tc>
         <w:tc>
           <w:tcPr>
-            <w:tcW w:w="1102" w:type="dxa"/>
+            <w:tcW w:w="1103" w:type="dxa"/>
             <w:vAlign w:val="center"/>
           </w:tcPr>
           <w:p>
@@ -1577,7 +1582,261 @@
         </w:tc>
         <w:tc>
           <w:tcPr>
-            <w:tcW w:w="1139" w:type="dxa"/>
+            <w:tcW w:w="1099" w:type="dxa"/>
+            <w:vAlign w:val="center"/>
+          </w:tcPr>
+          <w:p>
+            <w:pPr>
+              <w:widowControl w:val="0"/>
+              <w:spacing w:after="0" w:line="240" w:lineRule="auto"/>
+              <w:jc w:val="right"/>
+              <w:rPr>
+                <w:rFonts w:ascii="Arial Narrow" w:eastAsia="Calibri" w:hAnsi="Arial Narrow" w:cs="Calibri Light"/>
+                <w:sz w:val="18"/>
+                <w:szCs w:val="18"/>
+              </w:rPr>
+            </w:pPr>
+            <w:r>
+              <w:rPr>
+                <w:rFonts w:ascii="Arial Narrow" w:eastAsia="Calibri" w:hAnsi="Arial Narrow" w:cstheme="majorHAnsi"/>
+                <w:sz w:val="18"/>
+                <w:szCs w:val="18"/>
+              </w:rPr>
+              <w:t>${</w:t>
+            </w:r>
+            <w:proofErr w:type="spellStart"/>
+            <w:r>
+              <w:rPr>
+                <w:rFonts w:ascii="Arial Narrow" w:eastAsia="Calibri" w:hAnsi="Arial Narrow" w:cstheme="majorHAnsi"/>
+                <w:sz w:val="18"/>
+                <w:szCs w:val="18"/>
+              </w:rPr>
+              <w:t>ncjn</w:t>
+            </w:r>
+            <w:proofErr w:type="spellEnd"/>
+            <w:r>
+              <w:rPr>
+                <w:rFonts w:ascii="Arial Narrow" w:eastAsia="Calibri" w:hAnsi="Arial Narrow" w:cstheme="majorHAnsi"/>
+                <w:sz w:val="18"/>
+                <w:szCs w:val="18"/>
+              </w:rPr>
+              <w:t>}</w:t>
+            </w:r>
+          </w:p>
+        </w:tc>
+        <w:tc>
+          <w:tcPr>
+            <w:tcW w:w="1081" w:type="dxa"/>
+            <w:vAlign w:val="center"/>
+          </w:tcPr>
+          <w:p>
+            <w:pPr>
+              <w:widowControl w:val="0"/>
+              <w:spacing w:after="0" w:line="240" w:lineRule="auto"/>
+              <w:jc w:val="right"/>
+              <w:rPr>
+                <w:rFonts w:ascii="Arial Narrow" w:eastAsia="Calibri" w:hAnsi="Arial Narrow" w:cs="Calibri Light"/>
+                <w:sz w:val="18"/>
+                <w:szCs w:val="18"/>
+              </w:rPr>
+            </w:pPr>
+            <w:r>
+              <w:rPr>
+                <w:rFonts w:ascii="Arial Narrow" w:eastAsia="Calibri" w:hAnsi="Arial Narrow" w:cstheme="majorHAnsi"/>
+                <w:sz w:val="18"/>
+                <w:szCs w:val="18"/>
+              </w:rPr>
+              <w:t>${</w:t>
+            </w:r>
+            <w:proofErr w:type="spellStart"/>
+            <w:r>
+              <w:rPr>
+                <w:rFonts w:ascii="Arial Narrow" w:eastAsia="Calibri" w:hAnsi="Arial Narrow" w:cstheme="majorHAnsi"/>
+                <w:sz w:val="18"/>
+                <w:szCs w:val="18"/>
+              </w:rPr>
+              <w:t>njbr</w:t>
+            </w:r>
+            <w:proofErr w:type="spellEnd"/>
+            <w:r>
+              <w:rPr>
+                <w:rFonts w:ascii="Arial Narrow" w:eastAsia="Calibri" w:hAnsi="Arial Narrow" w:cstheme="majorHAnsi"/>
+                <w:sz w:val="18"/>
+                <w:szCs w:val="18"/>
+              </w:rPr>
+              <w:t>}</w:t>
+            </w:r>
+          </w:p>
+        </w:tc>
+        <w:tc>
+          <w:tcPr>
+            <w:tcW w:w="1120" w:type="dxa"/>
+            <w:vAlign w:val="center"/>
+          </w:tcPr>
+          <w:p>
+            <w:pPr>
+              <w:widowControl w:val="0"/>
+              <w:spacing w:after="0" w:line="240" w:lineRule="auto"/>
+              <w:jc w:val="right"/>
+              <w:rPr>
+                <w:rFonts w:ascii="Arial Narrow" w:eastAsia="Calibri" w:hAnsi="Arial Narrow" w:cs="Calibri Light"/>
+                <w:sz w:val="18"/>
+                <w:szCs w:val="18"/>
+              </w:rPr>
+            </w:pPr>
+            <w:r>
+              <w:rPr>
+                <w:rFonts w:ascii="Arial Narrow" w:eastAsia="Calibri" w:hAnsi="Arial Narrow" w:cstheme="majorHAnsi"/>
+                <w:sz w:val="18"/>
+                <w:szCs w:val="18"/>
+              </w:rPr>
+              <w:t>${</w:t>
+            </w:r>
+            <w:proofErr w:type="spellStart"/>
+            <w:r>
+              <w:rPr>
+                <w:rFonts w:ascii="Arial Narrow" w:eastAsia="Calibri" w:hAnsi="Arial Narrow" w:cstheme="majorHAnsi"/>
+                <w:sz w:val="18"/>
+                <w:szCs w:val="18"/>
+              </w:rPr>
+              <w:t>ncrg</w:t>
+            </w:r>
+            <w:proofErr w:type="spellEnd"/>
+            <w:r>
+              <w:rPr>
+                <w:rFonts w:ascii="Arial Narrow" w:eastAsia="Calibri" w:hAnsi="Arial Narrow" w:cstheme="majorHAnsi"/>
+                <w:sz w:val="18"/>
+                <w:szCs w:val="18"/>
+              </w:rPr>
+              <w:t>}</w:t>
+            </w:r>
+          </w:p>
+        </w:tc>
+        <w:tc>
+          <w:tcPr>
+            <w:tcW w:w="1140" w:type="dxa"/>
+            <w:vAlign w:val="center"/>
+          </w:tcPr>
+          <w:p>
+            <w:pPr>
+              <w:widowControl w:val="0"/>
+              <w:spacing w:after="0" w:line="240" w:lineRule="auto"/>
+              <w:jc w:val="right"/>
+              <w:rPr>
+                <w:rFonts w:ascii="Arial Narrow" w:eastAsia="Calibri" w:hAnsi="Arial Narrow" w:cs="Calibri Light"/>
+                <w:sz w:val="18"/>
+                <w:szCs w:val="18"/>
+              </w:rPr>
+            </w:pPr>
+            <w:r>
+              <w:rPr>
+                <w:rFonts w:ascii="Arial Narrow" w:eastAsia="Calibri" w:hAnsi="Arial Narrow" w:cstheme="majorHAnsi"/>
+                <w:sz w:val="18"/>
+                <w:szCs w:val="18"/>
+              </w:rPr>
+              <w:t>${</w:t>
+            </w:r>
+            <w:proofErr w:type="spellStart"/>
+            <w:r>
+              <w:rPr>
+                <w:rFonts w:ascii="Arial Narrow" w:eastAsia="Calibri" w:hAnsi="Arial Narrow" w:cstheme="majorHAnsi"/>
+                <w:sz w:val="18"/>
+                <w:szCs w:val="18"/>
+              </w:rPr>
+              <w:t>ncae</w:t>
+            </w:r>
+            <w:proofErr w:type="spellEnd"/>
+            <w:r>
+              <w:rPr>
+                <w:rFonts w:ascii="Arial Narrow" w:eastAsia="Calibri" w:hAnsi="Arial Narrow" w:cstheme="majorHAnsi"/>
+                <w:sz w:val="18"/>
+                <w:szCs w:val="18"/>
+              </w:rPr>
+              <w:t>}</w:t>
+            </w:r>
+          </w:p>
+        </w:tc>
+        <w:tc>
+          <w:tcPr>
+            <w:tcW w:w="1361" w:type="dxa"/>
+            <w:vAlign w:val="center"/>
+          </w:tcPr>
+          <w:p>
+            <w:pPr>
+              <w:widowControl w:val="0"/>
+              <w:spacing w:after="0" w:line="240" w:lineRule="auto"/>
+              <w:jc w:val="right"/>
+              <w:rPr>
+                <w:rFonts w:ascii="Arial Narrow" w:eastAsia="Calibri" w:hAnsi="Arial Narrow" w:cs="Calibri Light"/>
+                <w:sz w:val="18"/>
+                <w:szCs w:val="18"/>
+              </w:rPr>
+            </w:pPr>
+            <w:r>
+              <w:rPr>
+                <w:rFonts w:ascii="Arial Narrow" w:eastAsia="Calibri" w:hAnsi="Arial Narrow" w:cstheme="majorHAnsi"/>
+                <w:sz w:val="18"/>
+                <w:szCs w:val="18"/>
+              </w:rPr>
+              <w:t>${ncim31}</w:t>
+            </w:r>
+          </w:p>
+        </w:tc>
+        <w:tc>
+          <w:tcPr>
+            <w:tcW w:w="1460" w:type="dxa"/>
+            <w:vAlign w:val="center"/>
+          </w:tcPr>
+          <w:p>
+            <w:pPr>
+              <w:widowControl w:val="0"/>
+              <w:spacing w:after="0" w:line="240" w:lineRule="auto"/>
+              <w:jc w:val="right"/>
+              <w:rPr>
+                <w:rFonts w:ascii="Arial Narrow" w:eastAsia="Calibri" w:hAnsi="Arial Narrow" w:cs="Calibri Light"/>
+                <w:sz w:val="18"/>
+                <w:szCs w:val="18"/>
+              </w:rPr>
+            </w:pPr>
+            <w:r>
+              <w:rPr>
+                <w:rFonts w:ascii="Arial Narrow" w:eastAsia="Calibri" w:hAnsi="Arial Narrow" w:cstheme="majorHAnsi"/>
+                <w:sz w:val="18"/>
+                <w:szCs w:val="18"/>
+              </w:rPr>
+              <w:t>${ncim31b}</w:t>
+            </w:r>
+          </w:p>
+        </w:tc>
+        <w:tc>
+          <w:tcPr>
+            <w:tcW w:w="1359" w:type="dxa"/>
+            <w:vAlign w:val="center"/>
+          </w:tcPr>
+          <w:p>
+            <w:pPr>
+              <w:widowControl w:val="0"/>
+              <w:spacing w:after="0" w:line="240" w:lineRule="auto"/>
+              <w:jc w:val="right"/>
+              <w:rPr>
+                <w:rFonts w:ascii="Arial Narrow" w:eastAsia="Calibri" w:hAnsi="Arial Narrow" w:cs="Calibri Light"/>
+                <w:sz w:val="18"/>
+                <w:szCs w:val="18"/>
+              </w:rPr>
+            </w:pPr>
+            <w:r>
+              <w:rPr>
+                <w:rFonts w:ascii="Arial Narrow" w:eastAsia="Calibri" w:hAnsi="Arial Narrow" w:cstheme="majorHAnsi"/>
+                <w:sz w:val="18"/>
+                <w:szCs w:val="18"/>
+              </w:rPr>
+              <w:t>${ncim32}</w:t>
+            </w:r>
+          </w:p>
+        </w:tc>
+        <w:tc>
+          <w:tcPr>
+            <w:tcW w:w="1155" w:type="dxa"/>
             <w:vAlign w:val="center"/>
           </w:tcPr>
           <w:p>
@@ -1619,260 +1878,6 @@
                 <w:szCs w:val="18"/>
               </w:rPr>
               <w:t>}</w:t>
-            </w:r>
-          </w:p>
-        </w:tc>
-        <w:tc>
-          <w:tcPr>
-            <w:tcW w:w="1099" w:type="dxa"/>
-            <w:vAlign w:val="center"/>
-          </w:tcPr>
-          <w:p>
-            <w:pPr>
-              <w:widowControl w:val="0"/>
-              <w:spacing w:after="0" w:line="240" w:lineRule="auto"/>
-              <w:jc w:val="right"/>
-              <w:rPr>
-                <w:rFonts w:ascii="Arial Narrow" w:eastAsia="Calibri" w:hAnsi="Arial Narrow" w:cs="Calibri Light"/>
-                <w:sz w:val="18"/>
-                <w:szCs w:val="18"/>
-              </w:rPr>
-            </w:pPr>
-            <w:r>
-              <w:rPr>
-                <w:rFonts w:ascii="Arial Narrow" w:eastAsia="Calibri" w:hAnsi="Arial Narrow" w:cstheme="majorHAnsi"/>
-                <w:sz w:val="18"/>
-                <w:szCs w:val="18"/>
-              </w:rPr>
-              <w:t>${</w:t>
-            </w:r>
-            <w:proofErr w:type="spellStart"/>
-            <w:r>
-              <w:rPr>
-                <w:rFonts w:ascii="Arial Narrow" w:eastAsia="Calibri" w:hAnsi="Arial Narrow" w:cstheme="majorHAnsi"/>
-                <w:sz w:val="18"/>
-                <w:szCs w:val="18"/>
-              </w:rPr>
-              <w:t>ncjn</w:t>
-            </w:r>
-            <w:proofErr w:type="spellEnd"/>
-            <w:r>
-              <w:rPr>
-                <w:rFonts w:ascii="Arial Narrow" w:eastAsia="Calibri" w:hAnsi="Arial Narrow" w:cstheme="majorHAnsi"/>
-                <w:sz w:val="18"/>
-                <w:szCs w:val="18"/>
-              </w:rPr>
-              <w:t>}</w:t>
-            </w:r>
-          </w:p>
-        </w:tc>
-        <w:tc>
-          <w:tcPr>
-            <w:tcW w:w="1081" w:type="dxa"/>
-            <w:vAlign w:val="center"/>
-          </w:tcPr>
-          <w:p>
-            <w:pPr>
-              <w:widowControl w:val="0"/>
-              <w:spacing w:after="0" w:line="240" w:lineRule="auto"/>
-              <w:jc w:val="right"/>
-              <w:rPr>
-                <w:rFonts w:ascii="Arial Narrow" w:eastAsia="Calibri" w:hAnsi="Arial Narrow" w:cs="Calibri Light"/>
-                <w:sz w:val="18"/>
-                <w:szCs w:val="18"/>
-              </w:rPr>
-            </w:pPr>
-            <w:r>
-              <w:rPr>
-                <w:rFonts w:ascii="Arial Narrow" w:eastAsia="Calibri" w:hAnsi="Arial Narrow" w:cstheme="majorHAnsi"/>
-                <w:sz w:val="18"/>
-                <w:szCs w:val="18"/>
-              </w:rPr>
-              <w:t>${</w:t>
-            </w:r>
-            <w:proofErr w:type="spellStart"/>
-            <w:r>
-              <w:rPr>
-                <w:rFonts w:ascii="Arial Narrow" w:eastAsia="Calibri" w:hAnsi="Arial Narrow" w:cstheme="majorHAnsi"/>
-                <w:sz w:val="18"/>
-                <w:szCs w:val="18"/>
-              </w:rPr>
-              <w:t>njbr</w:t>
-            </w:r>
-            <w:proofErr w:type="spellEnd"/>
-            <w:r>
-              <w:rPr>
-                <w:rFonts w:ascii="Arial Narrow" w:eastAsia="Calibri" w:hAnsi="Arial Narrow" w:cstheme="majorHAnsi"/>
-                <w:sz w:val="18"/>
-                <w:szCs w:val="18"/>
-              </w:rPr>
-              <w:t>}</w:t>
-            </w:r>
-          </w:p>
-        </w:tc>
-        <w:tc>
-          <w:tcPr>
-            <w:tcW w:w="1120" w:type="dxa"/>
-            <w:vAlign w:val="center"/>
-          </w:tcPr>
-          <w:p>
-            <w:pPr>
-              <w:widowControl w:val="0"/>
-              <w:spacing w:after="0" w:line="240" w:lineRule="auto"/>
-              <w:jc w:val="right"/>
-              <w:rPr>
-                <w:rFonts w:ascii="Arial Narrow" w:eastAsia="Calibri" w:hAnsi="Arial Narrow" w:cs="Calibri Light"/>
-                <w:sz w:val="18"/>
-                <w:szCs w:val="18"/>
-              </w:rPr>
-            </w:pPr>
-            <w:r>
-              <w:rPr>
-                <w:rFonts w:ascii="Arial Narrow" w:eastAsia="Calibri" w:hAnsi="Arial Narrow" w:cstheme="majorHAnsi"/>
-                <w:sz w:val="18"/>
-                <w:szCs w:val="18"/>
-              </w:rPr>
-              <w:t>${</w:t>
-            </w:r>
-            <w:proofErr w:type="spellStart"/>
-            <w:r>
-              <w:rPr>
-                <w:rFonts w:ascii="Arial Narrow" w:eastAsia="Calibri" w:hAnsi="Arial Narrow" w:cstheme="majorHAnsi"/>
-                <w:sz w:val="18"/>
-                <w:szCs w:val="18"/>
-              </w:rPr>
-              <w:t>ncrg</w:t>
-            </w:r>
-            <w:proofErr w:type="spellEnd"/>
-            <w:r>
-              <w:rPr>
-                <w:rFonts w:ascii="Arial Narrow" w:eastAsia="Calibri" w:hAnsi="Arial Narrow" w:cstheme="majorHAnsi"/>
-                <w:sz w:val="18"/>
-                <w:szCs w:val="18"/>
-              </w:rPr>
-              <w:t>}</w:t>
-            </w:r>
-          </w:p>
-        </w:tc>
-        <w:tc>
-          <w:tcPr>
-            <w:tcW w:w="1140" w:type="dxa"/>
-            <w:vAlign w:val="center"/>
-          </w:tcPr>
-          <w:p>
-            <w:pPr>
-              <w:widowControl w:val="0"/>
-              <w:spacing w:after="0" w:line="240" w:lineRule="auto"/>
-              <w:jc w:val="right"/>
-              <w:rPr>
-                <w:rFonts w:ascii="Arial Narrow" w:eastAsia="Calibri" w:hAnsi="Arial Narrow" w:cs="Calibri Light"/>
-                <w:sz w:val="18"/>
-                <w:szCs w:val="18"/>
-              </w:rPr>
-            </w:pPr>
-            <w:r>
-              <w:rPr>
-                <w:rFonts w:ascii="Arial Narrow" w:eastAsia="Calibri" w:hAnsi="Arial Narrow" w:cstheme="majorHAnsi"/>
-                <w:sz w:val="18"/>
-                <w:szCs w:val="18"/>
-              </w:rPr>
-              <w:t>${</w:t>
-            </w:r>
-            <w:proofErr w:type="spellStart"/>
-            <w:r>
-              <w:rPr>
-                <w:rFonts w:ascii="Arial Narrow" w:eastAsia="Calibri" w:hAnsi="Arial Narrow" w:cstheme="majorHAnsi"/>
-                <w:sz w:val="18"/>
-                <w:szCs w:val="18"/>
-              </w:rPr>
-              <w:t>ncae</w:t>
-            </w:r>
-            <w:proofErr w:type="spellEnd"/>
-            <w:r>
-              <w:rPr>
-                <w:rFonts w:ascii="Arial Narrow" w:eastAsia="Calibri" w:hAnsi="Arial Narrow" w:cstheme="majorHAnsi"/>
-                <w:sz w:val="18"/>
-                <w:szCs w:val="18"/>
-              </w:rPr>
-              <w:t>}</w:t>
-            </w:r>
-          </w:p>
-        </w:tc>
-        <w:tc>
-          <w:tcPr>
-            <w:tcW w:w="1361" w:type="dxa"/>
-            <w:vAlign w:val="center"/>
-          </w:tcPr>
-          <w:p>
-            <w:pPr>
-              <w:widowControl w:val="0"/>
-              <w:spacing w:after="0" w:line="240" w:lineRule="auto"/>
-              <w:jc w:val="right"/>
-              <w:rPr>
-                <w:rFonts w:ascii="Arial Narrow" w:eastAsia="Calibri" w:hAnsi="Arial Narrow" w:cs="Calibri Light"/>
-                <w:sz w:val="18"/>
-                <w:szCs w:val="18"/>
-              </w:rPr>
-            </w:pPr>
-            <w:r>
-              <w:rPr>
-                <w:rFonts w:ascii="Arial Narrow" w:eastAsia="Calibri" w:hAnsi="Arial Narrow" w:cstheme="majorHAnsi"/>
-                <w:sz w:val="18"/>
-                <w:szCs w:val="18"/>
-              </w:rPr>
-              <w:t>${ncim31}</w:t>
-            </w:r>
-          </w:p>
-        </w:tc>
-        <w:tc>
-          <w:tcPr>
-            <w:tcW w:w="1460" w:type="dxa"/>
-            <w:vAlign w:val="center"/>
-          </w:tcPr>
-          <w:p>
-            <w:pPr>
-              <w:widowControl w:val="0"/>
-              <w:spacing w:after="0" w:line="240" w:lineRule="auto"/>
-              <w:jc w:val="right"/>
-              <w:rPr>
-                <w:rFonts w:ascii="Arial Narrow" w:eastAsia="Calibri" w:hAnsi="Arial Narrow" w:cs="Calibri Light"/>
-                <w:sz w:val="18"/>
-                <w:szCs w:val="18"/>
-              </w:rPr>
-            </w:pPr>
-            <w:r>
-              <w:rPr>
-                <w:rFonts w:ascii="Arial Narrow" w:eastAsia="Calibri" w:hAnsi="Arial Narrow" w:cstheme="majorHAnsi"/>
-                <w:sz w:val="18"/>
-                <w:szCs w:val="18"/>
-              </w:rPr>
-              <w:t>${ncim31b}</w:t>
-            </w:r>
-          </w:p>
-        </w:tc>
-        <w:tc>
-          <w:tcPr>
-            <w:tcW w:w="1359" w:type="dxa"/>
-            <w:vAlign w:val="center"/>
-          </w:tcPr>
-          <w:p>
-            <w:pPr>
-              <w:widowControl w:val="0"/>
-              <w:spacing w:after="0" w:line="240" w:lineRule="auto"/>
-              <w:jc w:val="right"/>
-              <w:rPr>
-                <w:rFonts w:ascii="Arial Narrow" w:eastAsia="Calibri" w:hAnsi="Arial Narrow" w:cs="Calibri Light"/>
-                <w:sz w:val="18"/>
-                <w:szCs w:val="18"/>
-              </w:rPr>
-            </w:pPr>
-            <w:r>
-              <w:rPr>
-                <w:rFonts w:ascii="Arial Narrow" w:eastAsia="Calibri" w:hAnsi="Arial Narrow" w:cstheme="majorHAnsi"/>
-                <w:sz w:val="18"/>
-                <w:szCs w:val="18"/>
-              </w:rPr>
-              <w:t>${ncim32}</w:t>
             </w:r>
           </w:p>
         </w:tc>
@@ -1928,7 +1933,7 @@
         </w:trPr>
         <w:tc>
           <w:tcPr>
-            <w:tcW w:w="3600" w:type="dxa"/>
+            <w:tcW w:w="3603" w:type="dxa"/>
             <w:gridSpan w:val="2"/>
             <w:vAlign w:val="center"/>
           </w:tcPr>
@@ -1957,6 +1962,466 @@
         </w:tc>
         <w:tc>
           <w:tcPr>
+            <w:tcW w:w="1141" w:type="dxa"/>
+            <w:vAlign w:val="center"/>
+          </w:tcPr>
+          <w:p>
+            <w:pPr>
+              <w:widowControl w:val="0"/>
+              <w:spacing w:after="0" w:line="240" w:lineRule="auto"/>
+              <w:jc w:val="right"/>
+              <w:rPr>
+                <w:rFonts w:ascii="Arial Narrow" w:eastAsia="Calibri" w:hAnsi="Arial Narrow" w:cs="Calibri Light"/>
+                <w:b/>
+                <w:sz w:val="18"/>
+                <w:szCs w:val="18"/>
+              </w:rPr>
+            </w:pPr>
+            <w:r>
+              <w:rPr>
+                <w:rFonts w:ascii="Arial Narrow" w:eastAsia="Calibri" w:hAnsi="Arial Narrow" w:cstheme="majorHAnsi"/>
+                <w:b/>
+                <w:sz w:val="18"/>
+                <w:szCs w:val="18"/>
+              </w:rPr>
+              <w:t>${</w:t>
+            </w:r>
+            <w:proofErr w:type="spellStart"/>
+            <w:r>
+              <w:rPr>
+                <w:rFonts w:ascii="Arial Narrow" w:eastAsia="Calibri" w:hAnsi="Arial Narrow" w:cstheme="majorHAnsi"/>
+                <w:b/>
+                <w:sz w:val="18"/>
+                <w:szCs w:val="18"/>
+              </w:rPr>
+              <w:t>nbr_ct</w:t>
+            </w:r>
+            <w:proofErr w:type="spellEnd"/>
+            <w:r>
+              <w:rPr>
+                <w:rFonts w:ascii="Arial Narrow" w:eastAsia="Calibri" w:hAnsi="Arial Narrow" w:cstheme="majorHAnsi"/>
+                <w:b/>
+                <w:sz w:val="18"/>
+                <w:szCs w:val="18"/>
+              </w:rPr>
+              <w:t>}</w:t>
+            </w:r>
+          </w:p>
+        </w:tc>
+        <w:tc>
+          <w:tcPr>
+            <w:tcW w:w="1299" w:type="dxa"/>
+            <w:vAlign w:val="center"/>
+          </w:tcPr>
+          <w:p>
+            <w:pPr>
+              <w:widowControl w:val="0"/>
+              <w:spacing w:after="0" w:line="240" w:lineRule="auto"/>
+              <w:jc w:val="right"/>
+              <w:rPr>
+                <w:rFonts w:ascii="Arial Narrow" w:eastAsia="Calibri" w:hAnsi="Arial Narrow" w:cs="Times New Roman"/>
+                <w:b/>
+                <w:sz w:val="18"/>
+                <w:szCs w:val="18"/>
+              </w:rPr>
+            </w:pPr>
+            <w:r>
+              <w:rPr>
+                <w:rFonts w:ascii="Arial Narrow" w:eastAsia="Calibri" w:hAnsi="Arial Narrow" w:cs="Times New Roman"/>
+                <w:b/>
+                <w:sz w:val="18"/>
+                <w:szCs w:val="18"/>
+              </w:rPr>
+              <w:t>NOMBRE IT</w:t>
+            </w:r>
+          </w:p>
+        </w:tc>
+        <w:tc>
+          <w:tcPr>
+            <w:tcW w:w="1103" w:type="dxa"/>
+            <w:vAlign w:val="center"/>
+          </w:tcPr>
+          <w:p>
+            <w:pPr>
+              <w:widowControl w:val="0"/>
+              <w:spacing w:after="0" w:line="240" w:lineRule="auto"/>
+              <w:jc w:val="right"/>
+              <w:rPr>
+                <w:rFonts w:ascii="Arial Narrow" w:eastAsia="Calibri" w:hAnsi="Arial Narrow" w:cs="Calibri Light"/>
+                <w:b/>
+                <w:sz w:val="18"/>
+                <w:szCs w:val="18"/>
+              </w:rPr>
+            </w:pPr>
+            <w:r>
+              <w:rPr>
+                <w:rFonts w:ascii="Arial Narrow" w:eastAsia="Calibri" w:hAnsi="Arial Narrow" w:cstheme="majorHAnsi"/>
+                <w:b/>
+                <w:sz w:val="18"/>
+                <w:szCs w:val="18"/>
+              </w:rPr>
+              <w:t>${</w:t>
+            </w:r>
+            <w:proofErr w:type="spellStart"/>
+            <w:r>
+              <w:rPr>
+                <w:rFonts w:ascii="Arial Narrow" w:eastAsia="Calibri" w:hAnsi="Arial Narrow" w:cstheme="majorHAnsi"/>
+                <w:b/>
+                <w:sz w:val="18"/>
+                <w:szCs w:val="18"/>
+              </w:rPr>
+              <w:t>nbrpvo</w:t>
+            </w:r>
+            <w:proofErr w:type="spellEnd"/>
+            <w:r>
+              <w:rPr>
+                <w:rFonts w:ascii="Arial Narrow" w:eastAsia="Calibri" w:hAnsi="Arial Narrow" w:cstheme="majorHAnsi"/>
+                <w:b/>
+                <w:sz w:val="18"/>
+                <w:szCs w:val="18"/>
+              </w:rPr>
+              <w:t>}</w:t>
+            </w:r>
+          </w:p>
+        </w:tc>
+        <w:tc>
+          <w:tcPr>
+            <w:tcW w:w="1219" w:type="dxa"/>
+            <w:vAlign w:val="center"/>
+          </w:tcPr>
+          <w:p>
+            <w:pPr>
+              <w:widowControl w:val="0"/>
+              <w:spacing w:after="0" w:line="240" w:lineRule="auto"/>
+              <w:jc w:val="right"/>
+              <w:rPr>
+                <w:rFonts w:ascii="Arial Narrow" w:eastAsia="Calibri" w:hAnsi="Arial Narrow" w:cs="Calibri Light"/>
+                <w:b/>
+                <w:sz w:val="18"/>
+                <w:szCs w:val="18"/>
+              </w:rPr>
+            </w:pPr>
+            <w:r>
+              <w:rPr>
+                <w:rFonts w:ascii="Arial Narrow" w:eastAsia="Calibri" w:hAnsi="Arial Narrow" w:cstheme="majorHAnsi"/>
+                <w:b/>
+                <w:sz w:val="18"/>
+                <w:szCs w:val="18"/>
+              </w:rPr>
+              <w:t>${</w:t>
+            </w:r>
+            <w:proofErr w:type="spellStart"/>
+            <w:r>
+              <w:rPr>
+                <w:rFonts w:ascii="Arial Narrow" w:eastAsia="Calibri" w:hAnsi="Arial Narrow" w:cstheme="majorHAnsi"/>
+                <w:b/>
+                <w:sz w:val="18"/>
+                <w:szCs w:val="18"/>
+              </w:rPr>
+              <w:t>nbrpvm</w:t>
+            </w:r>
+            <w:proofErr w:type="spellEnd"/>
+            <w:r>
+              <w:rPr>
+                <w:rFonts w:ascii="Arial Narrow" w:eastAsia="Calibri" w:hAnsi="Arial Narrow" w:cstheme="majorHAnsi"/>
+                <w:b/>
+                <w:sz w:val="18"/>
+                <w:szCs w:val="18"/>
+              </w:rPr>
+              <w:t>}</w:t>
+            </w:r>
+          </w:p>
+        </w:tc>
+        <w:tc>
+          <w:tcPr>
+            <w:tcW w:w="1201" w:type="dxa"/>
+            <w:vAlign w:val="center"/>
+          </w:tcPr>
+          <w:p>
+            <w:pPr>
+              <w:widowControl w:val="0"/>
+              <w:spacing w:after="0" w:line="240" w:lineRule="auto"/>
+              <w:jc w:val="right"/>
+              <w:rPr>
+                <w:rFonts w:ascii="Arial Narrow" w:eastAsia="Calibri" w:hAnsi="Arial Narrow" w:cs="Calibri Light"/>
+                <w:b/>
+                <w:sz w:val="18"/>
+                <w:szCs w:val="18"/>
+              </w:rPr>
+            </w:pPr>
+            <w:r>
+              <w:rPr>
+                <w:rFonts w:ascii="Arial Narrow" w:eastAsia="Calibri" w:hAnsi="Arial Narrow" w:cstheme="majorHAnsi"/>
+                <w:b/>
+                <w:sz w:val="18"/>
+                <w:szCs w:val="18"/>
+              </w:rPr>
+              <w:t>${</w:t>
+            </w:r>
+            <w:proofErr w:type="spellStart"/>
+            <w:r>
+              <w:rPr>
+                <w:rFonts w:ascii="Arial Narrow" w:eastAsia="Calibri" w:hAnsi="Arial Narrow" w:cstheme="majorHAnsi"/>
+                <w:b/>
+                <w:sz w:val="18"/>
+                <w:szCs w:val="18"/>
+              </w:rPr>
+              <w:t>nbrpvm</w:t>
+            </w:r>
+            <w:proofErr w:type="spellEnd"/>
+            <w:r>
+              <w:rPr>
+                <w:rFonts w:ascii="Arial Narrow" w:eastAsia="Calibri" w:hAnsi="Arial Narrow" w:cstheme="majorHAnsi"/>
+                <w:b/>
+                <w:sz w:val="18"/>
+                <w:szCs w:val="18"/>
+              </w:rPr>
+              <w:t>}</w:t>
+            </w:r>
+          </w:p>
+        </w:tc>
+        <w:tc>
+          <w:tcPr>
+            <w:tcW w:w="1078" w:type="dxa"/>
+            <w:vAlign w:val="center"/>
+          </w:tcPr>
+          <w:p>
+            <w:pPr>
+              <w:widowControl w:val="0"/>
+              <w:spacing w:after="0" w:line="240" w:lineRule="auto"/>
+              <w:jc w:val="right"/>
+              <w:rPr>
+                <w:rFonts w:ascii="Arial Narrow" w:eastAsia="Calibri" w:hAnsi="Arial Narrow" w:cs="Calibri Light"/>
+                <w:b/>
+                <w:sz w:val="18"/>
+                <w:szCs w:val="18"/>
+              </w:rPr>
+            </w:pPr>
+            <w:r>
+              <w:rPr>
+                <w:rFonts w:ascii="Arial Narrow" w:eastAsia="Calibri" w:hAnsi="Arial Narrow" w:cstheme="majorHAnsi"/>
+                <w:b/>
+                <w:sz w:val="18"/>
+                <w:szCs w:val="18"/>
+              </w:rPr>
+              <w:t>${</w:t>
+            </w:r>
+            <w:proofErr w:type="spellStart"/>
+            <w:r>
+              <w:rPr>
+                <w:rFonts w:ascii="Arial Narrow" w:eastAsia="Calibri" w:hAnsi="Arial Narrow" w:cstheme="majorHAnsi"/>
+                <w:b/>
+                <w:sz w:val="18"/>
+                <w:szCs w:val="18"/>
+              </w:rPr>
+              <w:t>nbrcrt</w:t>
+            </w:r>
+            <w:proofErr w:type="spellEnd"/>
+            <w:r>
+              <w:rPr>
+                <w:rFonts w:ascii="Arial Narrow" w:eastAsia="Calibri" w:hAnsi="Arial Narrow" w:cstheme="majorHAnsi"/>
+                <w:b/>
+                <w:sz w:val="18"/>
+                <w:szCs w:val="18"/>
+              </w:rPr>
+              <w:t>}</w:t>
+            </w:r>
+          </w:p>
+        </w:tc>
+        <w:tc>
+          <w:tcPr>
+            <w:tcW w:w="1102" w:type="dxa"/>
+            <w:vAlign w:val="center"/>
+          </w:tcPr>
+          <w:p>
+            <w:pPr>
+              <w:widowControl w:val="0"/>
+              <w:spacing w:after="0" w:line="240" w:lineRule="auto"/>
+              <w:jc w:val="right"/>
+              <w:rPr>
+                <w:rFonts w:ascii="Arial Narrow" w:eastAsia="Calibri" w:hAnsi="Arial Narrow" w:cs="Calibri Light"/>
+                <w:b/>
+                <w:sz w:val="18"/>
+                <w:szCs w:val="18"/>
+              </w:rPr>
+            </w:pPr>
+            <w:r>
+              <w:rPr>
+                <w:rFonts w:ascii="Arial Narrow" w:eastAsia="Calibri" w:hAnsi="Arial Narrow" w:cstheme="majorHAnsi"/>
+                <w:b/>
+                <w:sz w:val="18"/>
+                <w:szCs w:val="18"/>
+              </w:rPr>
+              <w:t>${</w:t>
+            </w:r>
+            <w:proofErr w:type="spellStart"/>
+            <w:r>
+              <w:rPr>
+                <w:rFonts w:ascii="Arial Narrow" w:eastAsia="Calibri" w:hAnsi="Arial Narrow" w:cstheme="majorHAnsi"/>
+                <w:b/>
+                <w:sz w:val="18"/>
+                <w:szCs w:val="18"/>
+              </w:rPr>
+              <w:t>nbrcbl</w:t>
+            </w:r>
+            <w:proofErr w:type="spellEnd"/>
+            <w:r>
+              <w:rPr>
+                <w:rFonts w:ascii="Arial Narrow" w:eastAsia="Calibri" w:hAnsi="Arial Narrow" w:cstheme="majorHAnsi"/>
+                <w:b/>
+                <w:sz w:val="18"/>
+                <w:szCs w:val="18"/>
+              </w:rPr>
+              <w:t>}</w:t>
+            </w:r>
+          </w:p>
+        </w:tc>
+        <w:tc>
+          <w:tcPr>
+            <w:tcW w:w="1099" w:type="dxa"/>
+            <w:vAlign w:val="center"/>
+          </w:tcPr>
+          <w:p>
+            <w:pPr>
+              <w:widowControl w:val="0"/>
+              <w:spacing w:after="0" w:line="240" w:lineRule="auto"/>
+              <w:jc w:val="right"/>
+              <w:rPr>
+                <w:rFonts w:ascii="Arial Narrow" w:eastAsia="Calibri" w:hAnsi="Arial Narrow" w:cs="Calibri Light"/>
+                <w:b/>
+                <w:sz w:val="18"/>
+                <w:szCs w:val="18"/>
+              </w:rPr>
+            </w:pPr>
+            <w:r>
+              <w:rPr>
+                <w:rFonts w:ascii="Arial Narrow" w:eastAsia="Calibri" w:hAnsi="Arial Narrow" w:cstheme="majorHAnsi"/>
+                <w:b/>
+                <w:sz w:val="18"/>
+                <w:szCs w:val="18"/>
+              </w:rPr>
+              <w:t>${</w:t>
+            </w:r>
+            <w:proofErr w:type="spellStart"/>
+            <w:r>
+              <w:rPr>
+                <w:rFonts w:ascii="Arial Narrow" w:eastAsia="Calibri" w:hAnsi="Arial Narrow" w:cstheme="majorHAnsi"/>
+                <w:b/>
+                <w:sz w:val="18"/>
+                <w:szCs w:val="18"/>
+              </w:rPr>
+              <w:t>nbrcjn</w:t>
+            </w:r>
+            <w:proofErr w:type="spellEnd"/>
+            <w:r>
+              <w:rPr>
+                <w:rFonts w:ascii="Arial Narrow" w:eastAsia="Calibri" w:hAnsi="Arial Narrow" w:cstheme="majorHAnsi"/>
+                <w:b/>
+                <w:sz w:val="18"/>
+                <w:szCs w:val="18"/>
+              </w:rPr>
+              <w:t>}</w:t>
+            </w:r>
+          </w:p>
+        </w:tc>
+        <w:tc>
+          <w:tcPr>
+            <w:tcW w:w="1081" w:type="dxa"/>
+            <w:vAlign w:val="center"/>
+          </w:tcPr>
+          <w:p>
+            <w:pPr>
+              <w:widowControl w:val="0"/>
+              <w:spacing w:after="0" w:line="240" w:lineRule="auto"/>
+              <w:jc w:val="right"/>
+              <w:rPr>
+                <w:rFonts w:ascii="Arial Narrow" w:eastAsia="Calibri" w:hAnsi="Arial Narrow" w:cs="Calibri Light"/>
+                <w:b/>
+                <w:sz w:val="18"/>
+                <w:szCs w:val="18"/>
+              </w:rPr>
+            </w:pPr>
+            <w:r>
+              <w:rPr>
+                <w:rFonts w:ascii="Arial Narrow" w:eastAsia="Calibri" w:hAnsi="Arial Narrow" w:cstheme="majorHAnsi"/>
+                <w:b/>
+                <w:sz w:val="18"/>
+                <w:szCs w:val="18"/>
+              </w:rPr>
+              <w:t>${</w:t>
+            </w:r>
+            <w:proofErr w:type="spellStart"/>
+            <w:r>
+              <w:rPr>
+                <w:rFonts w:ascii="Arial Narrow" w:eastAsia="Calibri" w:hAnsi="Arial Narrow" w:cstheme="majorHAnsi"/>
+                <w:b/>
+                <w:sz w:val="18"/>
+                <w:szCs w:val="18"/>
+              </w:rPr>
+              <w:t>nbrjbr</w:t>
+            </w:r>
+            <w:proofErr w:type="spellEnd"/>
+            <w:r>
+              <w:rPr>
+                <w:rFonts w:ascii="Arial Narrow" w:eastAsia="Calibri" w:hAnsi="Arial Narrow" w:cstheme="majorHAnsi"/>
+                <w:b/>
+                <w:sz w:val="18"/>
+                <w:szCs w:val="18"/>
+              </w:rPr>
+              <w:t>}</w:t>
+            </w:r>
+          </w:p>
+        </w:tc>
+        <w:tc>
+          <w:tcPr>
+            <w:tcW w:w="1120" w:type="dxa"/>
+            <w:vAlign w:val="center"/>
+          </w:tcPr>
+          <w:p>
+            <w:pPr>
+              <w:widowControl w:val="0"/>
+              <w:spacing w:after="0" w:line="240" w:lineRule="auto"/>
+              <w:jc w:val="right"/>
+              <w:rPr>
+                <w:rFonts w:ascii="Arial Narrow" w:eastAsia="Calibri" w:hAnsi="Arial Narrow" w:cs="Calibri Light"/>
+                <w:b/>
+                <w:sz w:val="18"/>
+                <w:szCs w:val="18"/>
+              </w:rPr>
+            </w:pPr>
+            <w:r>
+              <w:rPr>
+                <w:rFonts w:ascii="Arial Narrow" w:eastAsia="Calibri" w:hAnsi="Arial Narrow" w:cstheme="majorHAnsi"/>
+                <w:b/>
+                <w:sz w:val="18"/>
+                <w:szCs w:val="18"/>
+              </w:rPr>
+              <w:t>${</w:t>
+            </w:r>
+            <w:proofErr w:type="spellStart"/>
+            <w:r>
+              <w:rPr>
+                <w:rFonts w:ascii="Arial Narrow" w:eastAsia="Calibri" w:hAnsi="Arial Narrow" w:cstheme="majorHAnsi"/>
+                <w:b/>
+                <w:sz w:val="18"/>
+                <w:szCs w:val="18"/>
+              </w:rPr>
+              <w:t>nbrcrg</w:t>
+            </w:r>
+            <w:proofErr w:type="spellEnd"/>
+            <w:r>
+              <w:rPr>
+                <w:rFonts w:ascii="Arial Narrow" w:eastAsia="Calibri" w:hAnsi="Arial Narrow" w:cstheme="majorHAnsi"/>
+                <w:b/>
+                <w:sz w:val="18"/>
+                <w:szCs w:val="18"/>
+              </w:rPr>
+              <w:t>}</w:t>
+            </w:r>
+          </w:p>
+        </w:tc>
+        <w:tc>
+          <w:tcPr>
             <w:tcW w:w="1140" w:type="dxa"/>
             <w:vAlign w:val="center"/>
           </w:tcPr>
@@ -1989,7 +2454,7 @@
                 <w:sz w:val="18"/>
                 <w:szCs w:val="18"/>
               </w:rPr>
-              <w:t>nbr_ct</w:t>
+              <w:t>nbrcae</w:t>
             </w:r>
             <w:proofErr w:type="spellEnd"/>
             <w:r>
@@ -2005,7 +2470,7 @@
         </w:tc>
         <w:tc>
           <w:tcPr>
-            <w:tcW w:w="1298" w:type="dxa"/>
+            <w:tcW w:w="1361" w:type="dxa"/>
             <w:vAlign w:val="center"/>
           </w:tcPr>
           <w:p>
@@ -2014,26 +2479,26 @@
               <w:spacing w:after="0" w:line="240" w:lineRule="auto"/>
               <w:jc w:val="right"/>
               <w:rPr>
-                <w:rFonts w:ascii="Arial Narrow" w:eastAsia="Calibri" w:hAnsi="Arial Narrow" w:cs="Times New Roman"/>
-                <w:b/>
-                <w:sz w:val="18"/>
-                <w:szCs w:val="18"/>
-              </w:rPr>
-            </w:pPr>
-            <w:r>
-              <w:rPr>
-                <w:rFonts w:ascii="Arial Narrow" w:eastAsia="Calibri" w:hAnsi="Arial Narrow" w:cs="Times New Roman"/>
-                <w:b/>
-                <w:sz w:val="18"/>
-                <w:szCs w:val="18"/>
-              </w:rPr>
-              <w:t>NOMBRE IT</w:t>
-            </w:r>
-          </w:p>
-        </w:tc>
-        <w:tc>
-          <w:tcPr>
-            <w:tcW w:w="1102" w:type="dxa"/>
+                <w:rFonts w:ascii="Arial Narrow" w:eastAsia="Calibri" w:hAnsi="Arial Narrow" w:cs="Calibri Light"/>
+                <w:b/>
+                <w:sz w:val="18"/>
+                <w:szCs w:val="18"/>
+              </w:rPr>
+            </w:pPr>
+            <w:r>
+              <w:rPr>
+                <w:rFonts w:ascii="Arial Narrow" w:eastAsia="Calibri" w:hAnsi="Arial Narrow" w:cstheme="majorHAnsi"/>
+                <w:b/>
+                <w:sz w:val="18"/>
+                <w:szCs w:val="18"/>
+              </w:rPr>
+              <w:t>${nbrcim31}</w:t>
+            </w:r>
+          </w:p>
+        </w:tc>
+        <w:tc>
+          <w:tcPr>
+            <w:tcW w:w="1460" w:type="dxa"/>
             <w:vAlign w:val="center"/>
           </w:tcPr>
           <w:p>
@@ -2055,6 +2520,62 @@
                 <w:sz w:val="18"/>
                 <w:szCs w:val="18"/>
               </w:rPr>
+              <w:t>${nbrcim31b}</w:t>
+            </w:r>
+          </w:p>
+        </w:tc>
+        <w:tc>
+          <w:tcPr>
+            <w:tcW w:w="1359" w:type="dxa"/>
+            <w:vAlign w:val="center"/>
+          </w:tcPr>
+          <w:p>
+            <w:pPr>
+              <w:widowControl w:val="0"/>
+              <w:spacing w:after="0" w:line="240" w:lineRule="auto"/>
+              <w:jc w:val="right"/>
+              <w:rPr>
+                <w:rFonts w:ascii="Arial Narrow" w:eastAsia="Calibri" w:hAnsi="Arial Narrow" w:cs="Calibri Light"/>
+                <w:b/>
+                <w:sz w:val="18"/>
+                <w:szCs w:val="18"/>
+              </w:rPr>
+            </w:pPr>
+            <w:r>
+              <w:rPr>
+                <w:rFonts w:ascii="Arial Narrow" w:eastAsia="Calibri" w:hAnsi="Arial Narrow" w:cstheme="majorHAnsi"/>
+                <w:b/>
+                <w:sz w:val="18"/>
+                <w:szCs w:val="18"/>
+              </w:rPr>
+              <w:t>${nbrcim32}</w:t>
+            </w:r>
+          </w:p>
+        </w:tc>
+        <w:tc>
+          <w:tcPr>
+            <w:tcW w:w="1155" w:type="dxa"/>
+            <w:vAlign w:val="center"/>
+          </w:tcPr>
+          <w:p>
+            <w:pPr>
+              <w:widowControl w:val="0"/>
+              <w:spacing w:after="0" w:line="240" w:lineRule="auto"/>
+              <w:jc w:val="right"/>
+              <w:rPr>
+                <w:rFonts w:ascii="Arial Narrow" w:eastAsia="Calibri" w:hAnsi="Arial Narrow" w:cstheme="majorHAnsi"/>
+                <w:b/>
+                <w:sz w:val="18"/>
+                <w:szCs w:val="18"/>
+              </w:rPr>
+            </w:pPr>
+            <w:r>
+              <w:rPr>
+                <w:rFonts w:ascii="Arial Narrow" w:eastAsia="Calibri" w:hAnsi="Arial Narrow" w:cstheme="majorHAnsi"/>
+                <w:b/>
+                <w:sz w:val="18"/>
+                <w:szCs w:val="18"/>
+              </w:rPr>
               <w:t>${</w:t>
             </w:r>
             <w:proofErr w:type="spellStart"/>
@@ -2065,7 +2586,7 @@
                 <w:sz w:val="18"/>
                 <w:szCs w:val="18"/>
               </w:rPr>
-              <w:t>nbrpvo</w:t>
+              <w:t>nbrbbr</w:t>
             </w:r>
             <w:proofErr w:type="spellEnd"/>
             <w:r>
@@ -2076,522 +2597,6 @@
                 <w:szCs w:val="18"/>
               </w:rPr>
               <w:t>}</w:t>
-            </w:r>
-          </w:p>
-        </w:tc>
-        <w:tc>
-          <w:tcPr>
-            <w:tcW w:w="1219" w:type="dxa"/>
-            <w:vAlign w:val="center"/>
-          </w:tcPr>
-          <w:p>
-            <w:pPr>
-              <w:widowControl w:val="0"/>
-              <w:spacing w:after="0" w:line="240" w:lineRule="auto"/>
-              <w:jc w:val="right"/>
-              <w:rPr>
-                <w:rFonts w:ascii="Arial Narrow" w:eastAsia="Calibri" w:hAnsi="Arial Narrow" w:cs="Calibri Light"/>
-                <w:b/>
-                <w:sz w:val="18"/>
-                <w:szCs w:val="18"/>
-              </w:rPr>
-            </w:pPr>
-            <w:r>
-              <w:rPr>
-                <w:rFonts w:ascii="Arial Narrow" w:eastAsia="Calibri" w:hAnsi="Arial Narrow" w:cstheme="majorHAnsi"/>
-                <w:b/>
-                <w:sz w:val="18"/>
-                <w:szCs w:val="18"/>
-              </w:rPr>
-              <w:t>${</w:t>
-            </w:r>
-            <w:proofErr w:type="spellStart"/>
-            <w:r>
-              <w:rPr>
-                <w:rFonts w:ascii="Arial Narrow" w:eastAsia="Calibri" w:hAnsi="Arial Narrow" w:cstheme="majorHAnsi"/>
-                <w:b/>
-                <w:sz w:val="18"/>
-                <w:szCs w:val="18"/>
-              </w:rPr>
-              <w:t>nbrpvm</w:t>
-            </w:r>
-            <w:proofErr w:type="spellEnd"/>
-            <w:r>
-              <w:rPr>
-                <w:rFonts w:ascii="Arial Narrow" w:eastAsia="Calibri" w:hAnsi="Arial Narrow" w:cstheme="majorHAnsi"/>
-                <w:b/>
-                <w:sz w:val="18"/>
-                <w:szCs w:val="18"/>
-              </w:rPr>
-              <w:t>}</w:t>
-            </w:r>
-          </w:p>
-        </w:tc>
-        <w:tc>
-          <w:tcPr>
-            <w:tcW w:w="1201" w:type="dxa"/>
-            <w:vAlign w:val="center"/>
-          </w:tcPr>
-          <w:p>
-            <w:pPr>
-              <w:widowControl w:val="0"/>
-              <w:spacing w:after="0" w:line="240" w:lineRule="auto"/>
-              <w:jc w:val="right"/>
-              <w:rPr>
-                <w:rFonts w:ascii="Arial Narrow" w:eastAsia="Calibri" w:hAnsi="Arial Narrow" w:cs="Calibri Light"/>
-                <w:b/>
-                <w:sz w:val="18"/>
-                <w:szCs w:val="18"/>
-              </w:rPr>
-            </w:pPr>
-            <w:r>
-              <w:rPr>
-                <w:rFonts w:ascii="Arial Narrow" w:eastAsia="Calibri" w:hAnsi="Arial Narrow" w:cstheme="majorHAnsi"/>
-                <w:b/>
-                <w:sz w:val="18"/>
-                <w:szCs w:val="18"/>
-              </w:rPr>
-              <w:t>${</w:t>
-            </w:r>
-            <w:proofErr w:type="spellStart"/>
-            <w:r>
-              <w:rPr>
-                <w:rFonts w:ascii="Arial Narrow" w:eastAsia="Calibri" w:hAnsi="Arial Narrow" w:cstheme="majorHAnsi"/>
-                <w:b/>
-                <w:sz w:val="18"/>
-                <w:szCs w:val="18"/>
-              </w:rPr>
-              <w:t>nbrpvm</w:t>
-            </w:r>
-            <w:proofErr w:type="spellEnd"/>
-            <w:r>
-              <w:rPr>
-                <w:rFonts w:ascii="Arial Narrow" w:eastAsia="Calibri" w:hAnsi="Arial Narrow" w:cstheme="majorHAnsi"/>
-                <w:b/>
-                <w:sz w:val="18"/>
-                <w:szCs w:val="18"/>
-              </w:rPr>
-              <w:t>}</w:t>
-            </w:r>
-          </w:p>
-        </w:tc>
-        <w:tc>
-          <w:tcPr>
-            <w:tcW w:w="1078" w:type="dxa"/>
-            <w:vAlign w:val="center"/>
-          </w:tcPr>
-          <w:p>
-            <w:pPr>
-              <w:widowControl w:val="0"/>
-              <w:spacing w:after="0" w:line="240" w:lineRule="auto"/>
-              <w:jc w:val="right"/>
-              <w:rPr>
-                <w:rFonts w:ascii="Arial Narrow" w:eastAsia="Calibri" w:hAnsi="Arial Narrow" w:cs="Calibri Light"/>
-                <w:b/>
-                <w:sz w:val="18"/>
-                <w:szCs w:val="18"/>
-              </w:rPr>
-            </w:pPr>
-            <w:r>
-              <w:rPr>
-                <w:rFonts w:ascii="Arial Narrow" w:eastAsia="Calibri" w:hAnsi="Arial Narrow" w:cstheme="majorHAnsi"/>
-                <w:b/>
-                <w:sz w:val="18"/>
-                <w:szCs w:val="18"/>
-              </w:rPr>
-              <w:t>${</w:t>
-            </w:r>
-            <w:proofErr w:type="spellStart"/>
-            <w:r>
-              <w:rPr>
-                <w:rFonts w:ascii="Arial Narrow" w:eastAsia="Calibri" w:hAnsi="Arial Narrow" w:cstheme="majorHAnsi"/>
-                <w:b/>
-                <w:sz w:val="18"/>
-                <w:szCs w:val="18"/>
-              </w:rPr>
-              <w:t>nbrcrt</w:t>
-            </w:r>
-            <w:proofErr w:type="spellEnd"/>
-            <w:r>
-              <w:rPr>
-                <w:rFonts w:ascii="Arial Narrow" w:eastAsia="Calibri" w:hAnsi="Arial Narrow" w:cstheme="majorHAnsi"/>
-                <w:b/>
-                <w:sz w:val="18"/>
-                <w:szCs w:val="18"/>
-              </w:rPr>
-              <w:t>}</w:t>
-            </w:r>
-          </w:p>
-        </w:tc>
-        <w:tc>
-          <w:tcPr>
-            <w:tcW w:w="1102" w:type="dxa"/>
-            <w:vAlign w:val="center"/>
-          </w:tcPr>
-          <w:p>
-            <w:pPr>
-              <w:widowControl w:val="0"/>
-              <w:spacing w:after="0" w:line="240" w:lineRule="auto"/>
-              <w:jc w:val="right"/>
-              <w:rPr>
-                <w:rFonts w:ascii="Arial Narrow" w:eastAsia="Calibri" w:hAnsi="Arial Narrow" w:cs="Calibri Light"/>
-                <w:b/>
-                <w:sz w:val="18"/>
-                <w:szCs w:val="18"/>
-              </w:rPr>
-            </w:pPr>
-            <w:r>
-              <w:rPr>
-                <w:rFonts w:ascii="Arial Narrow" w:eastAsia="Calibri" w:hAnsi="Arial Narrow" w:cstheme="majorHAnsi"/>
-                <w:b/>
-                <w:sz w:val="18"/>
-                <w:szCs w:val="18"/>
-              </w:rPr>
-              <w:t>${</w:t>
-            </w:r>
-            <w:proofErr w:type="spellStart"/>
-            <w:r>
-              <w:rPr>
-                <w:rFonts w:ascii="Arial Narrow" w:eastAsia="Calibri" w:hAnsi="Arial Narrow" w:cstheme="majorHAnsi"/>
-                <w:b/>
-                <w:sz w:val="18"/>
-                <w:szCs w:val="18"/>
-              </w:rPr>
-              <w:t>nbrcbl</w:t>
-            </w:r>
-            <w:proofErr w:type="spellEnd"/>
-            <w:r>
-              <w:rPr>
-                <w:rFonts w:ascii="Arial Narrow" w:eastAsia="Calibri" w:hAnsi="Arial Narrow" w:cstheme="majorHAnsi"/>
-                <w:b/>
-                <w:sz w:val="18"/>
-                <w:szCs w:val="18"/>
-              </w:rPr>
-              <w:t>}</w:t>
-            </w:r>
-          </w:p>
-        </w:tc>
-        <w:tc>
-          <w:tcPr>
-            <w:tcW w:w="1139" w:type="dxa"/>
-            <w:vAlign w:val="center"/>
-          </w:tcPr>
-          <w:p>
-            <w:pPr>
-              <w:widowControl w:val="0"/>
-              <w:spacing w:after="0" w:line="240" w:lineRule="auto"/>
-              <w:jc w:val="right"/>
-              <w:rPr>
-                <w:rFonts w:ascii="Arial Narrow" w:eastAsia="Calibri" w:hAnsi="Arial Narrow" w:cs="Calibri Light"/>
-                <w:b/>
-                <w:sz w:val="18"/>
-                <w:szCs w:val="18"/>
-              </w:rPr>
-            </w:pPr>
-            <w:r>
-              <w:rPr>
-                <w:rFonts w:ascii="Arial Narrow" w:eastAsia="Calibri" w:hAnsi="Arial Narrow" w:cstheme="majorHAnsi"/>
-                <w:b/>
-                <w:sz w:val="18"/>
-                <w:szCs w:val="18"/>
-              </w:rPr>
-              <w:t>${</w:t>
-            </w:r>
-            <w:proofErr w:type="spellStart"/>
-            <w:r>
-              <w:rPr>
-                <w:rFonts w:ascii="Arial Narrow" w:eastAsia="Calibri" w:hAnsi="Arial Narrow" w:cstheme="majorHAnsi"/>
-                <w:b/>
-                <w:sz w:val="18"/>
-                <w:szCs w:val="18"/>
-              </w:rPr>
-              <w:t>nbrbbr</w:t>
-            </w:r>
-            <w:proofErr w:type="spellEnd"/>
-            <w:r>
-              <w:rPr>
-                <w:rFonts w:ascii="Arial Narrow" w:eastAsia="Calibri" w:hAnsi="Arial Narrow" w:cstheme="majorHAnsi"/>
-                <w:b/>
-                <w:sz w:val="18"/>
-                <w:szCs w:val="18"/>
-              </w:rPr>
-              <w:t>}</w:t>
-            </w:r>
-          </w:p>
-        </w:tc>
-        <w:tc>
-          <w:tcPr>
-            <w:tcW w:w="1099" w:type="dxa"/>
-            <w:vAlign w:val="center"/>
-          </w:tcPr>
-          <w:p>
-            <w:pPr>
-              <w:widowControl w:val="0"/>
-              <w:spacing w:after="0" w:line="240" w:lineRule="auto"/>
-              <w:jc w:val="right"/>
-              <w:rPr>
-                <w:rFonts w:ascii="Arial Narrow" w:eastAsia="Calibri" w:hAnsi="Arial Narrow" w:cs="Calibri Light"/>
-                <w:b/>
-                <w:sz w:val="18"/>
-                <w:szCs w:val="18"/>
-              </w:rPr>
-            </w:pPr>
-            <w:r>
-              <w:rPr>
-                <w:rFonts w:ascii="Arial Narrow" w:eastAsia="Calibri" w:hAnsi="Arial Narrow" w:cstheme="majorHAnsi"/>
-                <w:b/>
-                <w:sz w:val="18"/>
-                <w:szCs w:val="18"/>
-              </w:rPr>
-              <w:t>${</w:t>
-            </w:r>
-            <w:proofErr w:type="spellStart"/>
-            <w:r>
-              <w:rPr>
-                <w:rFonts w:ascii="Arial Narrow" w:eastAsia="Calibri" w:hAnsi="Arial Narrow" w:cstheme="majorHAnsi"/>
-                <w:b/>
-                <w:sz w:val="18"/>
-                <w:szCs w:val="18"/>
-              </w:rPr>
-              <w:t>nbrcjn</w:t>
-            </w:r>
-            <w:proofErr w:type="spellEnd"/>
-            <w:r>
-              <w:rPr>
-                <w:rFonts w:ascii="Arial Narrow" w:eastAsia="Calibri" w:hAnsi="Arial Narrow" w:cstheme="majorHAnsi"/>
-                <w:b/>
-                <w:sz w:val="18"/>
-                <w:szCs w:val="18"/>
-              </w:rPr>
-              <w:t>}</w:t>
-            </w:r>
-          </w:p>
-        </w:tc>
-        <w:tc>
-          <w:tcPr>
-            <w:tcW w:w="1081" w:type="dxa"/>
-            <w:vAlign w:val="center"/>
-          </w:tcPr>
-          <w:p>
-            <w:pPr>
-              <w:widowControl w:val="0"/>
-              <w:spacing w:after="0" w:line="240" w:lineRule="auto"/>
-              <w:jc w:val="right"/>
-              <w:rPr>
-                <w:rFonts w:ascii="Arial Narrow" w:eastAsia="Calibri" w:hAnsi="Arial Narrow" w:cs="Calibri Light"/>
-                <w:b/>
-                <w:sz w:val="18"/>
-                <w:szCs w:val="18"/>
-              </w:rPr>
-            </w:pPr>
-            <w:r>
-              <w:rPr>
-                <w:rFonts w:ascii="Arial Narrow" w:eastAsia="Calibri" w:hAnsi="Arial Narrow" w:cstheme="majorHAnsi"/>
-                <w:b/>
-                <w:sz w:val="18"/>
-                <w:szCs w:val="18"/>
-              </w:rPr>
-              <w:t>${</w:t>
-            </w:r>
-            <w:proofErr w:type="spellStart"/>
-            <w:r>
-              <w:rPr>
-                <w:rFonts w:ascii="Arial Narrow" w:eastAsia="Calibri" w:hAnsi="Arial Narrow" w:cstheme="majorHAnsi"/>
-                <w:b/>
-                <w:sz w:val="18"/>
-                <w:szCs w:val="18"/>
-              </w:rPr>
-              <w:t>nbrjbr</w:t>
-            </w:r>
-            <w:proofErr w:type="spellEnd"/>
-            <w:r>
-              <w:rPr>
-                <w:rFonts w:ascii="Arial Narrow" w:eastAsia="Calibri" w:hAnsi="Arial Narrow" w:cstheme="majorHAnsi"/>
-                <w:b/>
-                <w:sz w:val="18"/>
-                <w:szCs w:val="18"/>
-              </w:rPr>
-              <w:t>}</w:t>
-            </w:r>
-          </w:p>
-        </w:tc>
-        <w:tc>
-          <w:tcPr>
-            <w:tcW w:w="1120" w:type="dxa"/>
-            <w:vAlign w:val="center"/>
-          </w:tcPr>
-          <w:p>
-            <w:pPr>
-              <w:widowControl w:val="0"/>
-              <w:spacing w:after="0" w:line="240" w:lineRule="auto"/>
-              <w:jc w:val="right"/>
-              <w:rPr>
-                <w:rFonts w:ascii="Arial Narrow" w:eastAsia="Calibri" w:hAnsi="Arial Narrow" w:cs="Calibri Light"/>
-                <w:b/>
-                <w:sz w:val="18"/>
-                <w:szCs w:val="18"/>
-              </w:rPr>
-            </w:pPr>
-            <w:r>
-              <w:rPr>
-                <w:rFonts w:ascii="Arial Narrow" w:eastAsia="Calibri" w:hAnsi="Arial Narrow" w:cstheme="majorHAnsi"/>
-                <w:b/>
-                <w:sz w:val="18"/>
-                <w:szCs w:val="18"/>
-              </w:rPr>
-              <w:t>${</w:t>
-            </w:r>
-            <w:proofErr w:type="spellStart"/>
-            <w:r>
-              <w:rPr>
-                <w:rFonts w:ascii="Arial Narrow" w:eastAsia="Calibri" w:hAnsi="Arial Narrow" w:cstheme="majorHAnsi"/>
-                <w:b/>
-                <w:sz w:val="18"/>
-                <w:szCs w:val="18"/>
-              </w:rPr>
-              <w:t>nbrcrg</w:t>
-            </w:r>
-            <w:proofErr w:type="spellEnd"/>
-            <w:r>
-              <w:rPr>
-                <w:rFonts w:ascii="Arial Narrow" w:eastAsia="Calibri" w:hAnsi="Arial Narrow" w:cstheme="majorHAnsi"/>
-                <w:b/>
-                <w:sz w:val="18"/>
-                <w:szCs w:val="18"/>
-              </w:rPr>
-              <w:t>}</w:t>
-            </w:r>
-          </w:p>
-        </w:tc>
-        <w:tc>
-          <w:tcPr>
-            <w:tcW w:w="1140" w:type="dxa"/>
-            <w:vAlign w:val="center"/>
-          </w:tcPr>
-          <w:p>
-            <w:pPr>
-              <w:widowControl w:val="0"/>
-              <w:spacing w:after="0" w:line="240" w:lineRule="auto"/>
-              <w:jc w:val="right"/>
-              <w:rPr>
-                <w:rFonts w:ascii="Arial Narrow" w:eastAsia="Calibri" w:hAnsi="Arial Narrow" w:cs="Calibri Light"/>
-                <w:b/>
-                <w:sz w:val="18"/>
-                <w:szCs w:val="18"/>
-              </w:rPr>
-            </w:pPr>
-            <w:r>
-              <w:rPr>
-                <w:rFonts w:ascii="Arial Narrow" w:eastAsia="Calibri" w:hAnsi="Arial Narrow" w:cstheme="majorHAnsi"/>
-                <w:b/>
-                <w:sz w:val="18"/>
-                <w:szCs w:val="18"/>
-              </w:rPr>
-              <w:t>${</w:t>
-            </w:r>
-            <w:proofErr w:type="spellStart"/>
-            <w:r>
-              <w:rPr>
-                <w:rFonts w:ascii="Arial Narrow" w:eastAsia="Calibri" w:hAnsi="Arial Narrow" w:cstheme="majorHAnsi"/>
-                <w:b/>
-                <w:sz w:val="18"/>
-                <w:szCs w:val="18"/>
-              </w:rPr>
-              <w:t>nbrcae</w:t>
-            </w:r>
-            <w:proofErr w:type="spellEnd"/>
-            <w:r>
-              <w:rPr>
-                <w:rFonts w:ascii="Arial Narrow" w:eastAsia="Calibri" w:hAnsi="Arial Narrow" w:cstheme="majorHAnsi"/>
-                <w:b/>
-                <w:sz w:val="18"/>
-                <w:szCs w:val="18"/>
-              </w:rPr>
-              <w:t>}</w:t>
-            </w:r>
-          </w:p>
-        </w:tc>
-        <w:tc>
-          <w:tcPr>
-            <w:tcW w:w="1361" w:type="dxa"/>
-            <w:vAlign w:val="center"/>
-          </w:tcPr>
-          <w:p>
-            <w:pPr>
-              <w:widowControl w:val="0"/>
-              <w:spacing w:after="0" w:line="240" w:lineRule="auto"/>
-              <w:jc w:val="right"/>
-              <w:rPr>
-                <w:rFonts w:ascii="Arial Narrow" w:eastAsia="Calibri" w:hAnsi="Arial Narrow" w:cs="Calibri Light"/>
-                <w:b/>
-                <w:sz w:val="18"/>
-                <w:szCs w:val="18"/>
-              </w:rPr>
-            </w:pPr>
-            <w:r>
-              <w:rPr>
-                <w:rFonts w:ascii="Arial Narrow" w:eastAsia="Calibri" w:hAnsi="Arial Narrow" w:cstheme="majorHAnsi"/>
-                <w:b/>
-                <w:sz w:val="18"/>
-                <w:szCs w:val="18"/>
-              </w:rPr>
-              <w:t>${nbrcim31}</w:t>
-            </w:r>
-          </w:p>
-        </w:tc>
-        <w:tc>
-          <w:tcPr>
-            <w:tcW w:w="1460" w:type="dxa"/>
-            <w:vAlign w:val="center"/>
-          </w:tcPr>
-          <w:p>
-            <w:pPr>
-              <w:widowControl w:val="0"/>
-              <w:spacing w:after="0" w:line="240" w:lineRule="auto"/>
-              <w:jc w:val="right"/>
-              <w:rPr>
-                <w:rFonts w:ascii="Arial Narrow" w:eastAsia="Calibri" w:hAnsi="Arial Narrow" w:cs="Calibri Light"/>
-                <w:b/>
-                <w:sz w:val="18"/>
-                <w:szCs w:val="18"/>
-              </w:rPr>
-            </w:pPr>
-            <w:r>
-              <w:rPr>
-                <w:rFonts w:ascii="Arial Narrow" w:eastAsia="Calibri" w:hAnsi="Arial Narrow" w:cstheme="majorHAnsi"/>
-                <w:b/>
-                <w:sz w:val="18"/>
-                <w:szCs w:val="18"/>
-              </w:rPr>
-              <w:t>${nbrcim31b}</w:t>
-            </w:r>
-          </w:p>
-        </w:tc>
-        <w:tc>
-          <w:tcPr>
-            <w:tcW w:w="1359" w:type="dxa"/>
-            <w:vAlign w:val="center"/>
-          </w:tcPr>
-          <w:p>
-            <w:pPr>
-              <w:widowControl w:val="0"/>
-              <w:spacing w:after="0" w:line="240" w:lineRule="auto"/>
-              <w:jc w:val="right"/>
-              <w:rPr>
-                <w:rFonts w:ascii="Arial Narrow" w:eastAsia="Calibri" w:hAnsi="Arial Narrow" w:cs="Calibri Light"/>
-                <w:b/>
-                <w:sz w:val="18"/>
-                <w:szCs w:val="18"/>
-              </w:rPr>
-            </w:pPr>
-            <w:r>
-              <w:rPr>
-                <w:rFonts w:ascii="Arial Narrow" w:eastAsia="Calibri" w:hAnsi="Arial Narrow" w:cstheme="majorHAnsi"/>
-                <w:b/>
-                <w:sz w:val="18"/>
-                <w:szCs w:val="18"/>
-              </w:rPr>
-              <w:t>${nbrcim32}</w:t>
             </w:r>
           </w:p>
         </w:tc>
@@ -2674,6 +2679,8 @@
           <w:color w:val="C9211E"/>
         </w:rPr>
       </w:pPr>
+      <w:bookmarkStart w:id="0" w:name="_GoBack"/>
+      <w:bookmarkEnd w:id="0"/>
     </w:p>
     <w:p>
       <w:pPr>
@@ -3000,7 +3007,7 @@
                 <w:sz w:val="16"/>
                 <w:szCs w:val="16"/>
               </w:rPr>
-              <w:t xml:space="preserve">Numéro carte blanche barrée rouge utilisé </w:t>
+              <w:t>Numéro carte jaune utilisé</w:t>
             </w:r>
           </w:p>
         </w:tc>
@@ -3049,7 +3056,7 @@
                 <w:sz w:val="16"/>
                 <w:szCs w:val="16"/>
               </w:rPr>
-              <w:t>Numéro carte jaune utilisé</w:t>
+              <w:t>Numéro carte jaune barrée rouge utilisé</w:t>
             </w:r>
           </w:p>
         </w:tc>
@@ -3098,7 +3105,7 @@
                 <w:sz w:val="16"/>
                 <w:szCs w:val="16"/>
               </w:rPr>
-              <w:t>Numéro carte jaune barrée rouge utilisé</w:t>
+              <w:t>Numéro carte rouge utilisé</w:t>
             </w:r>
           </w:p>
         </w:tc>
@@ -3147,7 +3154,7 @@
                 <w:sz w:val="16"/>
                 <w:szCs w:val="16"/>
               </w:rPr>
-              <w:t>Numéro carte rouge utilisé</w:t>
+              <w:t>Numéro carte auto-école utilisé</w:t>
             </w:r>
           </w:p>
         </w:tc>
@@ -3196,7 +3203,7 @@
                 <w:sz w:val="16"/>
                 <w:szCs w:val="16"/>
               </w:rPr>
-              <w:t>Numéro carte auto-école utilisé</w:t>
+              <w:t>Numéro CIM 31 utilisé</w:t>
             </w:r>
           </w:p>
         </w:tc>
@@ -3247,7 +3254,7 @@
                 <w:sz w:val="16"/>
                 <w:szCs w:val="16"/>
               </w:rPr>
-              <w:t>Numéro CIM 31 utilisé</w:t>
+              <w:t>Numéro CIM 31 Bis utilisé</w:t>
             </w:r>
           </w:p>
         </w:tc>
@@ -3296,7 +3303,7 @@
                 <w:sz w:val="16"/>
                 <w:szCs w:val="16"/>
               </w:rPr>
-              <w:t>Numéro CIM 31 Bis utilisé</w:t>
+              <w:t>Numéro CIM 32 utilisé</w:t>
             </w:r>
           </w:p>
         </w:tc>
@@ -3345,7 +3352,28 @@
                 <w:sz w:val="16"/>
                 <w:szCs w:val="16"/>
               </w:rPr>
-              <w:t>Numéro CIM 32 utilisé</w:t>
+              <w:t xml:space="preserve">Numéro </w:t>
+            </w:r>
+            <w:r>
+              <w:rPr>
+                <w:sz w:val="16"/>
+                <w:szCs w:val="16"/>
+              </w:rPr>
+              <w:t>CIM 32 Bis</w:t>
+            </w:r>
+            <w:r>
+              <w:rPr>
+                <w:sz w:val="16"/>
+                <w:szCs w:val="16"/>
+              </w:rPr>
+              <w:t xml:space="preserve"> utilisé</w:t>
+            </w:r>
+            <w:r>
+              <w:rPr>
+                <w:sz w:val="16"/>
+                <w:szCs w:val="16"/>
+              </w:rPr>
+              <w:t xml:space="preserve"> (TV et/ou CAR agréés)</w:t>
             </w:r>
           </w:p>
         </w:tc>
@@ -4076,7 +4104,6 @@
     <w:basedOn w:val="Policepardfaut"/>
     <w:link w:val="Notedebasdepage"/>
     <w:uiPriority w:val="99"/>
-    <w:semiHidden/>
     <w:qFormat/>
     <w:rsid w:val="00944ACF"/>
     <w:rPr>
@@ -4267,7 +4294,6 @@
     <w:basedOn w:val="Normal"/>
     <w:link w:val="NotedebasdepageCar"/>
     <w:uiPriority w:val="99"/>
-    <w:semiHidden/>
     <w:unhideWhenUsed/>
     <w:rsid w:val="00944ACF"/>
     <w:pPr>
@@ -4612,7 +4638,7 @@
 </file>
 
 <file path=customXml/itemProps1.xml><?xml version="1.0" encoding="utf-8"?>
-<ds:datastoreItem xmlns:ds="http://schemas.openxmlformats.org/officeDocument/2006/customXml" ds:itemID="{314AB56C-66A7-41AF-917A-6281C3FBFC18}">
+<ds:datastoreItem xmlns:ds="http://schemas.openxmlformats.org/officeDocument/2006/customXml" ds:itemID="{FB8A70F6-0406-4286-B7E1-51C4F323E988}">
   <ds:schemaRefs>
     <ds:schemaRef ds:uri="http://schemas.openxmlformats.org/officeDocument/2006/bibliography"/>
   </ds:schemaRefs>

</xml_diff>

<commit_message>
Modif template et ServiceMetierCtImprimeTechUse
</commit_message>
<xml_diff>
--- a/web/reporting/template/bordereau/feuille_utilisation_it.docx
+++ b/web/reporting/template/bordereau/feuille_utilisation_it.docx
@@ -153,6 +153,7 @@
                 <w:szCs w:val="20"/>
               </w:rPr>
             </w:pPr>
+            <w:proofErr w:type="spellStart"/>
             <w:r>
               <w:rPr>
                 <w:rFonts w:ascii="Script MT Bold" w:hAnsi="Script MT Bold"/>
@@ -160,8 +161,49 @@
                 <w:sz w:val="20"/>
                 <w:szCs w:val="20"/>
               </w:rPr>
-              <w:t>Fitiavana – Tanindrazana - Fandrosoana</w:t>
-            </w:r>
+              <w:t>Fitiavana</w:t>
+            </w:r>
+            <w:proofErr w:type="spellEnd"/>
+            <w:r>
+              <w:rPr>
+                <w:rFonts w:ascii="Script MT Bold" w:hAnsi="Script MT Bold"/>
+                <w:i/>
+                <w:sz w:val="20"/>
+                <w:szCs w:val="20"/>
+              </w:rPr>
+              <w:t xml:space="preserve"> – </w:t>
+            </w:r>
+            <w:proofErr w:type="spellStart"/>
+            <w:r>
+              <w:rPr>
+                <w:rFonts w:ascii="Script MT Bold" w:hAnsi="Script MT Bold"/>
+                <w:i/>
+                <w:sz w:val="20"/>
+                <w:szCs w:val="20"/>
+              </w:rPr>
+              <w:t>Tanindrazana</w:t>
+            </w:r>
+            <w:proofErr w:type="spellEnd"/>
+            <w:r>
+              <w:rPr>
+                <w:rFonts w:ascii="Script MT Bold" w:hAnsi="Script MT Bold"/>
+                <w:i/>
+                <w:sz w:val="20"/>
+                <w:szCs w:val="20"/>
+              </w:rPr>
+              <w:t xml:space="preserve"> - </w:t>
+            </w:r>
+            <w:proofErr w:type="spellStart"/>
+            <w:r>
+              <w:rPr>
+                <w:rFonts w:ascii="Script MT Bold" w:hAnsi="Script MT Bold"/>
+                <w:i/>
+                <w:sz w:val="20"/>
+                <w:szCs w:val="20"/>
+              </w:rPr>
+              <w:t>Fandrosoana</w:t>
+            </w:r>
+            <w:proofErr w:type="spellEnd"/>
           </w:p>
         </w:tc>
       </w:tr>
@@ -1419,7 +1461,25 @@
                 <w:sz w:val="18"/>
                 <w:szCs w:val="18"/>
               </w:rPr>
-              <w:t>${ref}</w:t>
+              <w:t>${</w:t>
+            </w:r>
+            <w:proofErr w:type="spellStart"/>
+            <w:r>
+              <w:rPr>
+                <w:rFonts w:ascii="Arial Narrow" w:eastAsia="Calibri" w:hAnsi="Arial Narrow" w:cstheme="majorHAnsi"/>
+                <w:sz w:val="18"/>
+                <w:szCs w:val="18"/>
+              </w:rPr>
+              <w:t>ref</w:t>
+            </w:r>
+            <w:proofErr w:type="spellEnd"/>
+            <w:r>
+              <w:rPr>
+                <w:rFonts w:ascii="Arial Narrow" w:eastAsia="Calibri" w:hAnsi="Arial Narrow" w:cstheme="majorHAnsi"/>
+                <w:sz w:val="18"/>
+                <w:szCs w:val="18"/>
+              </w:rPr>
+              <w:t>}</w:t>
             </w:r>
           </w:p>
         </w:tc>
@@ -1448,7 +1508,25 @@
                 <w:sz w:val="18"/>
                 <w:szCs w:val="18"/>
               </w:rPr>
-              <w:t>${imm}</w:t>
+              <w:t>${</w:t>
+            </w:r>
+            <w:proofErr w:type="spellStart"/>
+            <w:r>
+              <w:rPr>
+                <w:rFonts w:ascii="Arial Narrow" w:eastAsia="Calibri" w:hAnsi="Arial Narrow" w:cstheme="majorHAnsi"/>
+                <w:sz w:val="18"/>
+                <w:szCs w:val="18"/>
+              </w:rPr>
+              <w:t>imm</w:t>
+            </w:r>
+            <w:proofErr w:type="spellEnd"/>
+            <w:r>
+              <w:rPr>
+                <w:rFonts w:ascii="Arial Narrow" w:eastAsia="Calibri" w:hAnsi="Arial Narrow" w:cstheme="majorHAnsi"/>
+                <w:sz w:val="18"/>
+                <w:szCs w:val="18"/>
+              </w:rPr>
+              <w:t>}</w:t>
             </w:r>
           </w:p>
         </w:tc>
@@ -1474,7 +1552,25 @@
                 <w:sz w:val="18"/>
                 <w:szCs w:val="18"/>
               </w:rPr>
-              <w:t>${used}</w:t>
+              <w:t>${</w:t>
+            </w:r>
+            <w:proofErr w:type="spellStart"/>
+            <w:r>
+              <w:rPr>
+                <w:rFonts w:ascii="Arial Narrow" w:eastAsia="Calibri" w:hAnsi="Arial Narrow" w:cstheme="majorHAnsi"/>
+                <w:sz w:val="18"/>
+                <w:szCs w:val="18"/>
+              </w:rPr>
+              <w:t>used</w:t>
+            </w:r>
+            <w:proofErr w:type="spellEnd"/>
+            <w:r>
+              <w:rPr>
+                <w:rFonts w:ascii="Arial Narrow" w:eastAsia="Calibri" w:hAnsi="Arial Narrow" w:cstheme="majorHAnsi"/>
+                <w:sz w:val="18"/>
+                <w:szCs w:val="18"/>
+              </w:rPr>
+              <w:t>}</w:t>
             </w:r>
           </w:p>
         </w:tc>
@@ -1500,7 +1596,25 @@
                 <w:sz w:val="18"/>
                 <w:szCs w:val="18"/>
               </w:rPr>
-              <w:t>${npvo}</w:t>
+              <w:t>${</w:t>
+            </w:r>
+            <w:proofErr w:type="spellStart"/>
+            <w:r>
+              <w:rPr>
+                <w:rFonts w:ascii="Arial Narrow" w:eastAsia="Calibri" w:hAnsi="Arial Narrow" w:cstheme="majorHAnsi"/>
+                <w:sz w:val="18"/>
+                <w:szCs w:val="18"/>
+              </w:rPr>
+              <w:t>npvo</w:t>
+            </w:r>
+            <w:proofErr w:type="spellEnd"/>
+            <w:r>
+              <w:rPr>
+                <w:rFonts w:ascii="Arial Narrow" w:eastAsia="Calibri" w:hAnsi="Arial Narrow" w:cstheme="majorHAnsi"/>
+                <w:sz w:val="18"/>
+                <w:szCs w:val="18"/>
+              </w:rPr>
+              <w:t>}</w:t>
             </w:r>
           </w:p>
         </w:tc>
@@ -1526,7 +1640,25 @@
                 <w:sz w:val="18"/>
                 <w:szCs w:val="18"/>
               </w:rPr>
-              <w:t>${npvm}</w:t>
+              <w:t>${</w:t>
+            </w:r>
+            <w:proofErr w:type="spellStart"/>
+            <w:r>
+              <w:rPr>
+                <w:rFonts w:ascii="Arial Narrow" w:eastAsia="Calibri" w:hAnsi="Arial Narrow" w:cstheme="majorHAnsi"/>
+                <w:sz w:val="18"/>
+                <w:szCs w:val="18"/>
+              </w:rPr>
+              <w:t>npvm</w:t>
+            </w:r>
+            <w:proofErr w:type="spellEnd"/>
+            <w:r>
+              <w:rPr>
+                <w:rFonts w:ascii="Arial Narrow" w:eastAsia="Calibri" w:hAnsi="Arial Narrow" w:cstheme="majorHAnsi"/>
+                <w:sz w:val="18"/>
+                <w:szCs w:val="18"/>
+              </w:rPr>
+              <w:t>}</w:t>
             </w:r>
           </w:p>
         </w:tc>
@@ -1552,7 +1684,25 @@
                 <w:sz w:val="18"/>
                 <w:szCs w:val="18"/>
               </w:rPr>
-              <w:t>${npcm}</w:t>
+              <w:t>${</w:t>
+            </w:r>
+            <w:proofErr w:type="spellStart"/>
+            <w:r>
+              <w:rPr>
+                <w:rFonts w:ascii="Arial Narrow" w:eastAsia="Calibri" w:hAnsi="Arial Narrow" w:cstheme="majorHAnsi"/>
+                <w:sz w:val="18"/>
+                <w:szCs w:val="18"/>
+              </w:rPr>
+              <w:t>npcm</w:t>
+            </w:r>
+            <w:proofErr w:type="spellEnd"/>
+            <w:r>
+              <w:rPr>
+                <w:rFonts w:ascii="Arial Narrow" w:eastAsia="Calibri" w:hAnsi="Arial Narrow" w:cstheme="majorHAnsi"/>
+                <w:sz w:val="18"/>
+                <w:szCs w:val="18"/>
+              </w:rPr>
+              <w:t>}</w:t>
             </w:r>
           </w:p>
         </w:tc>
@@ -1581,7 +1731,25 @@
                 <w:sz w:val="18"/>
                 <w:szCs w:val="18"/>
               </w:rPr>
-              <w:t>${ncrt}</w:t>
+              <w:t>${</w:t>
+            </w:r>
+            <w:proofErr w:type="spellStart"/>
+            <w:r>
+              <w:rPr>
+                <w:rFonts w:ascii="Arial Narrow" w:eastAsia="Calibri" w:hAnsi="Arial Narrow" w:cstheme="majorHAnsi"/>
+                <w:sz w:val="18"/>
+                <w:szCs w:val="18"/>
+              </w:rPr>
+              <w:t>ncrt</w:t>
+            </w:r>
+            <w:proofErr w:type="spellEnd"/>
+            <w:r>
+              <w:rPr>
+                <w:rFonts w:ascii="Arial Narrow" w:eastAsia="Calibri" w:hAnsi="Arial Narrow" w:cstheme="majorHAnsi"/>
+                <w:sz w:val="18"/>
+                <w:szCs w:val="18"/>
+              </w:rPr>
+              <w:t>}</w:t>
             </w:r>
           </w:p>
         </w:tc>
@@ -1610,7 +1778,25 @@
                 <w:sz w:val="18"/>
                 <w:szCs w:val="18"/>
               </w:rPr>
-              <w:t>${ncbl}</w:t>
+              <w:t>${</w:t>
+            </w:r>
+            <w:proofErr w:type="spellStart"/>
+            <w:r>
+              <w:rPr>
+                <w:rFonts w:ascii="Arial Narrow" w:eastAsia="Calibri" w:hAnsi="Arial Narrow" w:cstheme="majorHAnsi"/>
+                <w:sz w:val="18"/>
+                <w:szCs w:val="18"/>
+              </w:rPr>
+              <w:t>ncbl</w:t>
+            </w:r>
+            <w:proofErr w:type="spellEnd"/>
+            <w:r>
+              <w:rPr>
+                <w:rFonts w:ascii="Arial Narrow" w:eastAsia="Calibri" w:hAnsi="Arial Narrow" w:cstheme="majorHAnsi"/>
+                <w:sz w:val="18"/>
+                <w:szCs w:val="18"/>
+              </w:rPr>
+              <w:t>}</w:t>
             </w:r>
           </w:p>
         </w:tc>
@@ -1636,7 +1822,25 @@
                 <w:sz w:val="18"/>
                 <w:szCs w:val="18"/>
               </w:rPr>
-              <w:t>${ncjn}</w:t>
+              <w:t>${</w:t>
+            </w:r>
+            <w:proofErr w:type="spellStart"/>
+            <w:r>
+              <w:rPr>
+                <w:rFonts w:ascii="Arial Narrow" w:eastAsia="Calibri" w:hAnsi="Arial Narrow" w:cstheme="majorHAnsi"/>
+                <w:sz w:val="18"/>
+                <w:szCs w:val="18"/>
+              </w:rPr>
+              <w:t>ncjn</w:t>
+            </w:r>
+            <w:proofErr w:type="spellEnd"/>
+            <w:r>
+              <w:rPr>
+                <w:rFonts w:ascii="Arial Narrow" w:eastAsia="Calibri" w:hAnsi="Arial Narrow" w:cstheme="majorHAnsi"/>
+                <w:sz w:val="18"/>
+                <w:szCs w:val="18"/>
+              </w:rPr>
+              <w:t>}</w:t>
             </w:r>
           </w:p>
         </w:tc>
@@ -1662,7 +1866,25 @@
                 <w:sz w:val="18"/>
                 <w:szCs w:val="18"/>
               </w:rPr>
-              <w:t>${njbr}</w:t>
+              <w:t>${</w:t>
+            </w:r>
+            <w:proofErr w:type="spellStart"/>
+            <w:r>
+              <w:rPr>
+                <w:rFonts w:ascii="Arial Narrow" w:eastAsia="Calibri" w:hAnsi="Arial Narrow" w:cstheme="majorHAnsi"/>
+                <w:sz w:val="18"/>
+                <w:szCs w:val="18"/>
+              </w:rPr>
+              <w:t>njbr</w:t>
+            </w:r>
+            <w:proofErr w:type="spellEnd"/>
+            <w:r>
+              <w:rPr>
+                <w:rFonts w:ascii="Arial Narrow" w:eastAsia="Calibri" w:hAnsi="Arial Narrow" w:cstheme="majorHAnsi"/>
+                <w:sz w:val="18"/>
+                <w:szCs w:val="18"/>
+              </w:rPr>
+              <w:t>}</w:t>
             </w:r>
           </w:p>
         </w:tc>
@@ -1688,7 +1910,25 @@
                 <w:sz w:val="18"/>
                 <w:szCs w:val="18"/>
               </w:rPr>
-              <w:t>${ncrg}</w:t>
+              <w:t>${</w:t>
+            </w:r>
+            <w:proofErr w:type="spellStart"/>
+            <w:r>
+              <w:rPr>
+                <w:rFonts w:ascii="Arial Narrow" w:eastAsia="Calibri" w:hAnsi="Arial Narrow" w:cstheme="majorHAnsi"/>
+                <w:sz w:val="18"/>
+                <w:szCs w:val="18"/>
+              </w:rPr>
+              <w:t>ncrg</w:t>
+            </w:r>
+            <w:proofErr w:type="spellEnd"/>
+            <w:r>
+              <w:rPr>
+                <w:rFonts w:ascii="Arial Narrow" w:eastAsia="Calibri" w:hAnsi="Arial Narrow" w:cstheme="majorHAnsi"/>
+                <w:sz w:val="18"/>
+                <w:szCs w:val="18"/>
+              </w:rPr>
+              <w:t>}</w:t>
             </w:r>
           </w:p>
         </w:tc>
@@ -1714,7 +1954,25 @@
                 <w:sz w:val="18"/>
                 <w:szCs w:val="18"/>
               </w:rPr>
-              <w:t>${ncae}</w:t>
+              <w:t>${</w:t>
+            </w:r>
+            <w:proofErr w:type="spellStart"/>
+            <w:r>
+              <w:rPr>
+                <w:rFonts w:ascii="Arial Narrow" w:eastAsia="Calibri" w:hAnsi="Arial Narrow" w:cstheme="majorHAnsi"/>
+                <w:sz w:val="18"/>
+                <w:szCs w:val="18"/>
+              </w:rPr>
+              <w:t>ncae</w:t>
+            </w:r>
+            <w:proofErr w:type="spellEnd"/>
+            <w:r>
+              <w:rPr>
+                <w:rFonts w:ascii="Arial Narrow" w:eastAsia="Calibri" w:hAnsi="Arial Narrow" w:cstheme="majorHAnsi"/>
+                <w:sz w:val="18"/>
+                <w:szCs w:val="18"/>
+              </w:rPr>
+              <w:t>}</w:t>
             </w:r>
           </w:p>
         </w:tc>
@@ -1821,7 +2079,25 @@
                 <w:sz w:val="18"/>
                 <w:szCs w:val="18"/>
               </w:rPr>
-              <w:t>${nbbr}</w:t>
+              <w:t>${</w:t>
+            </w:r>
+            <w:proofErr w:type="spellStart"/>
+            <w:r>
+              <w:rPr>
+                <w:rFonts w:ascii="Arial Narrow" w:eastAsia="Calibri" w:hAnsi="Arial Narrow" w:cstheme="majorHAnsi"/>
+                <w:sz w:val="18"/>
+                <w:szCs w:val="18"/>
+              </w:rPr>
+              <w:t>nbbr</w:t>
+            </w:r>
+            <w:proofErr w:type="spellEnd"/>
+            <w:r>
+              <w:rPr>
+                <w:rFonts w:ascii="Arial Narrow" w:eastAsia="Calibri" w:hAnsi="Arial Narrow" w:cstheme="majorHAnsi"/>
+                <w:sz w:val="18"/>
+                <w:szCs w:val="18"/>
+              </w:rPr>
+              <w:t>}</w:t>
             </w:r>
           </w:p>
         </w:tc>
@@ -1847,7 +2123,25 @@
                 <w:sz w:val="18"/>
                 <w:szCs w:val="18"/>
               </w:rPr>
-              <w:t>${plch}</w:t>
+              <w:t>${</w:t>
+            </w:r>
+            <w:proofErr w:type="spellStart"/>
+            <w:r>
+              <w:rPr>
+                <w:rFonts w:ascii="Arial Narrow" w:eastAsia="Calibri" w:hAnsi="Arial Narrow" w:cstheme="majorHAnsi"/>
+                <w:sz w:val="18"/>
+                <w:szCs w:val="18"/>
+              </w:rPr>
+              <w:t>plch</w:t>
+            </w:r>
+            <w:proofErr w:type="spellEnd"/>
+            <w:r>
+              <w:rPr>
+                <w:rFonts w:ascii="Arial Narrow" w:eastAsia="Calibri" w:hAnsi="Arial Narrow" w:cstheme="majorHAnsi"/>
+                <w:sz w:val="18"/>
+                <w:szCs w:val="18"/>
+              </w:rPr>
+              <w:t>}</w:t>
             </w:r>
           </w:p>
         </w:tc>
@@ -1875,8 +2169,6 @@
                 <w:szCs w:val="18"/>
               </w:rPr>
             </w:pPr>
-            <w:bookmarkStart w:id="0" w:name="_GoBack"/>
-            <w:bookmarkEnd w:id="0"/>
             <w:r>
               <w:rPr>
                 <w:rFonts w:ascii="Arial Narrow" w:eastAsia="Calibri" w:hAnsi="Arial Narrow" w:cs="Times New Roman"/>
@@ -1912,7 +2204,27 @@
                 <w:sz w:val="18"/>
                 <w:szCs w:val="18"/>
               </w:rPr>
-              <w:t>${nbr_ct}</w:t>
+              <w:t>${</w:t>
+            </w:r>
+            <w:proofErr w:type="spellStart"/>
+            <w:r>
+              <w:rPr>
+                <w:rFonts w:ascii="Arial Narrow" w:eastAsia="Calibri" w:hAnsi="Arial Narrow" w:cstheme="majorHAnsi"/>
+                <w:b/>
+                <w:sz w:val="18"/>
+                <w:szCs w:val="18"/>
+              </w:rPr>
+              <w:t>nbr_ct</w:t>
+            </w:r>
+            <w:proofErr w:type="spellEnd"/>
+            <w:r>
+              <w:rPr>
+                <w:rFonts w:ascii="Arial Narrow" w:eastAsia="Calibri" w:hAnsi="Arial Narrow" w:cstheme="majorHAnsi"/>
+                <w:b/>
+                <w:sz w:val="18"/>
+                <w:szCs w:val="18"/>
+              </w:rPr>
+              <w:t>}</w:t>
             </w:r>
           </w:p>
         </w:tc>
@@ -1968,7 +2280,27 @@
                 <w:sz w:val="18"/>
                 <w:szCs w:val="18"/>
               </w:rPr>
-              <w:t>${nbrpvo}</w:t>
+              <w:t>${</w:t>
+            </w:r>
+            <w:proofErr w:type="spellStart"/>
+            <w:r>
+              <w:rPr>
+                <w:rFonts w:ascii="Arial Narrow" w:eastAsia="Calibri" w:hAnsi="Arial Narrow" w:cstheme="majorHAnsi"/>
+                <w:b/>
+                <w:sz w:val="18"/>
+                <w:szCs w:val="18"/>
+              </w:rPr>
+              <w:t>nbrpvo</w:t>
+            </w:r>
+            <w:proofErr w:type="spellEnd"/>
+            <w:r>
+              <w:rPr>
+                <w:rFonts w:ascii="Arial Narrow" w:eastAsia="Calibri" w:hAnsi="Arial Narrow" w:cstheme="majorHAnsi"/>
+                <w:b/>
+                <w:sz w:val="18"/>
+                <w:szCs w:val="18"/>
+              </w:rPr>
+              <w:t>}</w:t>
             </w:r>
           </w:p>
         </w:tc>
@@ -1996,7 +2328,27 @@
                 <w:sz w:val="18"/>
                 <w:szCs w:val="18"/>
               </w:rPr>
-              <w:t>${nbrpvm}</w:t>
+              <w:t>${</w:t>
+            </w:r>
+            <w:proofErr w:type="spellStart"/>
+            <w:r>
+              <w:rPr>
+                <w:rFonts w:ascii="Arial Narrow" w:eastAsia="Calibri" w:hAnsi="Arial Narrow" w:cstheme="majorHAnsi"/>
+                <w:b/>
+                <w:sz w:val="18"/>
+                <w:szCs w:val="18"/>
+              </w:rPr>
+              <w:t>nbrpvm</w:t>
+            </w:r>
+            <w:proofErr w:type="spellEnd"/>
+            <w:r>
+              <w:rPr>
+                <w:rFonts w:ascii="Arial Narrow" w:eastAsia="Calibri" w:hAnsi="Arial Narrow" w:cstheme="majorHAnsi"/>
+                <w:b/>
+                <w:sz w:val="18"/>
+                <w:szCs w:val="18"/>
+              </w:rPr>
+              <w:t>}</w:t>
             </w:r>
           </w:p>
         </w:tc>
@@ -2011,6 +2363,54 @@
               <w:spacing w:after="0" w:line="240" w:lineRule="auto"/>
               <w:jc w:val="right"/>
               <w:rPr>
+                <w:rFonts w:ascii="Arial Narrow" w:eastAsia="Calibri" w:hAnsi="Arial Narrow" w:cstheme="majorHAnsi"/>
+                <w:b/>
+                <w:sz w:val="18"/>
+                <w:szCs w:val="18"/>
+              </w:rPr>
+            </w:pPr>
+            <w:r>
+              <w:rPr>
+                <w:rFonts w:ascii="Arial Narrow" w:eastAsia="Calibri" w:hAnsi="Arial Narrow" w:cstheme="majorHAnsi"/>
+                <w:b/>
+                <w:sz w:val="18"/>
+                <w:szCs w:val="18"/>
+              </w:rPr>
+              <w:t>${</w:t>
+            </w:r>
+            <w:proofErr w:type="spellStart"/>
+            <w:r>
+              <w:rPr>
+                <w:rFonts w:ascii="Arial Narrow" w:eastAsia="Calibri" w:hAnsi="Arial Narrow" w:cstheme="majorHAnsi"/>
+                <w:b/>
+                <w:sz w:val="18"/>
+                <w:szCs w:val="18"/>
+              </w:rPr>
+              <w:t>nbrpcm</w:t>
+            </w:r>
+            <w:proofErr w:type="spellEnd"/>
+            <w:r>
+              <w:rPr>
+                <w:rFonts w:ascii="Arial Narrow" w:eastAsia="Calibri" w:hAnsi="Arial Narrow" w:cstheme="majorHAnsi"/>
+                <w:b/>
+                <w:sz w:val="18"/>
+                <w:szCs w:val="18"/>
+              </w:rPr>
+              <w:t>}</w:t>
+            </w:r>
+          </w:p>
+        </w:tc>
+        <w:tc>
+          <w:tcPr>
+            <w:tcW w:w="1078" w:type="dxa"/>
+            <w:vAlign w:val="center"/>
+          </w:tcPr>
+          <w:p>
+            <w:pPr>
+              <w:widowControl w:val="0"/>
+              <w:spacing w:after="0" w:line="240" w:lineRule="auto"/>
+              <w:jc w:val="right"/>
+              <w:rPr>
                 <w:rFonts w:ascii="Arial Narrow" w:eastAsia="Calibri" w:hAnsi="Arial Narrow" w:cs="Calibri Light"/>
                 <w:b/>
                 <w:sz w:val="18"/>
@@ -2024,13 +2424,33 @@
                 <w:sz w:val="18"/>
                 <w:szCs w:val="18"/>
               </w:rPr>
-              <w:t>${nbrpvm}</w:t>
-            </w:r>
-          </w:p>
-        </w:tc>
-        <w:tc>
-          <w:tcPr>
-            <w:tcW w:w="1078" w:type="dxa"/>
+              <w:t>${</w:t>
+            </w:r>
+            <w:proofErr w:type="spellStart"/>
+            <w:r>
+              <w:rPr>
+                <w:rFonts w:ascii="Arial Narrow" w:eastAsia="Calibri" w:hAnsi="Arial Narrow" w:cstheme="majorHAnsi"/>
+                <w:b/>
+                <w:sz w:val="18"/>
+                <w:szCs w:val="18"/>
+              </w:rPr>
+              <w:t>nbrcrt</w:t>
+            </w:r>
+            <w:proofErr w:type="spellEnd"/>
+            <w:r>
+              <w:rPr>
+                <w:rFonts w:ascii="Arial Narrow" w:eastAsia="Calibri" w:hAnsi="Arial Narrow" w:cstheme="majorHAnsi"/>
+                <w:b/>
+                <w:sz w:val="18"/>
+                <w:szCs w:val="18"/>
+              </w:rPr>
+              <w:t>}</w:t>
+            </w:r>
+          </w:p>
+        </w:tc>
+        <w:tc>
+          <w:tcPr>
+            <w:tcW w:w="1102" w:type="dxa"/>
             <w:vAlign w:val="center"/>
           </w:tcPr>
           <w:p>
@@ -2052,13 +2472,33 @@
                 <w:sz w:val="18"/>
                 <w:szCs w:val="18"/>
               </w:rPr>
-              <w:t>${nbrcrt}</w:t>
-            </w:r>
-          </w:p>
-        </w:tc>
-        <w:tc>
-          <w:tcPr>
-            <w:tcW w:w="1102" w:type="dxa"/>
+              <w:t>${</w:t>
+            </w:r>
+            <w:proofErr w:type="spellStart"/>
+            <w:r>
+              <w:rPr>
+                <w:rFonts w:ascii="Arial Narrow" w:eastAsia="Calibri" w:hAnsi="Arial Narrow" w:cstheme="majorHAnsi"/>
+                <w:b/>
+                <w:sz w:val="18"/>
+                <w:szCs w:val="18"/>
+              </w:rPr>
+              <w:t>nbrcbl</w:t>
+            </w:r>
+            <w:proofErr w:type="spellEnd"/>
+            <w:r>
+              <w:rPr>
+                <w:rFonts w:ascii="Arial Narrow" w:eastAsia="Calibri" w:hAnsi="Arial Narrow" w:cstheme="majorHAnsi"/>
+                <w:b/>
+                <w:sz w:val="18"/>
+                <w:szCs w:val="18"/>
+              </w:rPr>
+              <w:t>}</w:t>
+            </w:r>
+          </w:p>
+        </w:tc>
+        <w:tc>
+          <w:tcPr>
+            <w:tcW w:w="1099" w:type="dxa"/>
             <w:vAlign w:val="center"/>
           </w:tcPr>
           <w:p>
@@ -2080,13 +2520,33 @@
                 <w:sz w:val="18"/>
                 <w:szCs w:val="18"/>
               </w:rPr>
-              <w:t>${nbrcbl}</w:t>
-            </w:r>
-          </w:p>
-        </w:tc>
-        <w:tc>
-          <w:tcPr>
-            <w:tcW w:w="1099" w:type="dxa"/>
+              <w:t>${</w:t>
+            </w:r>
+            <w:proofErr w:type="spellStart"/>
+            <w:r>
+              <w:rPr>
+                <w:rFonts w:ascii="Arial Narrow" w:eastAsia="Calibri" w:hAnsi="Arial Narrow" w:cstheme="majorHAnsi"/>
+                <w:b/>
+                <w:sz w:val="18"/>
+                <w:szCs w:val="18"/>
+              </w:rPr>
+              <w:t>nbrcjn</w:t>
+            </w:r>
+            <w:proofErr w:type="spellEnd"/>
+            <w:r>
+              <w:rPr>
+                <w:rFonts w:ascii="Arial Narrow" w:eastAsia="Calibri" w:hAnsi="Arial Narrow" w:cstheme="majorHAnsi"/>
+                <w:b/>
+                <w:sz w:val="18"/>
+                <w:szCs w:val="18"/>
+              </w:rPr>
+              <w:t>}</w:t>
+            </w:r>
+          </w:p>
+        </w:tc>
+        <w:tc>
+          <w:tcPr>
+            <w:tcW w:w="1081" w:type="dxa"/>
             <w:vAlign w:val="center"/>
           </w:tcPr>
           <w:p>
@@ -2108,13 +2568,33 @@
                 <w:sz w:val="18"/>
                 <w:szCs w:val="18"/>
               </w:rPr>
-              <w:t>${nbrcjn}</w:t>
-            </w:r>
-          </w:p>
-        </w:tc>
-        <w:tc>
-          <w:tcPr>
-            <w:tcW w:w="1081" w:type="dxa"/>
+              <w:t>${</w:t>
+            </w:r>
+            <w:proofErr w:type="spellStart"/>
+            <w:r>
+              <w:rPr>
+                <w:rFonts w:ascii="Arial Narrow" w:eastAsia="Calibri" w:hAnsi="Arial Narrow" w:cstheme="majorHAnsi"/>
+                <w:b/>
+                <w:sz w:val="18"/>
+                <w:szCs w:val="18"/>
+              </w:rPr>
+              <w:t>nbrjbr</w:t>
+            </w:r>
+            <w:proofErr w:type="spellEnd"/>
+            <w:r>
+              <w:rPr>
+                <w:rFonts w:ascii="Arial Narrow" w:eastAsia="Calibri" w:hAnsi="Arial Narrow" w:cstheme="majorHAnsi"/>
+                <w:b/>
+                <w:sz w:val="18"/>
+                <w:szCs w:val="18"/>
+              </w:rPr>
+              <w:t>}</w:t>
+            </w:r>
+          </w:p>
+        </w:tc>
+        <w:tc>
+          <w:tcPr>
+            <w:tcW w:w="1120" w:type="dxa"/>
             <w:vAlign w:val="center"/>
           </w:tcPr>
           <w:p>
@@ -2136,13 +2616,33 @@
                 <w:sz w:val="18"/>
                 <w:szCs w:val="18"/>
               </w:rPr>
-              <w:t>${nbrjbr}</w:t>
-            </w:r>
-          </w:p>
-        </w:tc>
-        <w:tc>
-          <w:tcPr>
-            <w:tcW w:w="1120" w:type="dxa"/>
+              <w:t>${</w:t>
+            </w:r>
+            <w:proofErr w:type="spellStart"/>
+            <w:r>
+              <w:rPr>
+                <w:rFonts w:ascii="Arial Narrow" w:eastAsia="Calibri" w:hAnsi="Arial Narrow" w:cstheme="majorHAnsi"/>
+                <w:b/>
+                <w:sz w:val="18"/>
+                <w:szCs w:val="18"/>
+              </w:rPr>
+              <w:t>nbrcrg</w:t>
+            </w:r>
+            <w:proofErr w:type="spellEnd"/>
+            <w:r>
+              <w:rPr>
+                <w:rFonts w:ascii="Arial Narrow" w:eastAsia="Calibri" w:hAnsi="Arial Narrow" w:cstheme="majorHAnsi"/>
+                <w:b/>
+                <w:sz w:val="18"/>
+                <w:szCs w:val="18"/>
+              </w:rPr>
+              <w:t>}</w:t>
+            </w:r>
+          </w:p>
+        </w:tc>
+        <w:tc>
+          <w:tcPr>
+            <w:tcW w:w="1140" w:type="dxa"/>
             <w:vAlign w:val="center"/>
           </w:tcPr>
           <w:p>
@@ -2164,13 +2664,33 @@
                 <w:sz w:val="18"/>
                 <w:szCs w:val="18"/>
               </w:rPr>
-              <w:t>${nbrcrg}</w:t>
-            </w:r>
-          </w:p>
-        </w:tc>
-        <w:tc>
-          <w:tcPr>
-            <w:tcW w:w="1140" w:type="dxa"/>
+              <w:t>${</w:t>
+            </w:r>
+            <w:proofErr w:type="spellStart"/>
+            <w:r>
+              <w:rPr>
+                <w:rFonts w:ascii="Arial Narrow" w:eastAsia="Calibri" w:hAnsi="Arial Narrow" w:cstheme="majorHAnsi"/>
+                <w:b/>
+                <w:sz w:val="18"/>
+                <w:szCs w:val="18"/>
+              </w:rPr>
+              <w:t>nbrcae</w:t>
+            </w:r>
+            <w:proofErr w:type="spellEnd"/>
+            <w:r>
+              <w:rPr>
+                <w:rFonts w:ascii="Arial Narrow" w:eastAsia="Calibri" w:hAnsi="Arial Narrow" w:cstheme="majorHAnsi"/>
+                <w:b/>
+                <w:sz w:val="18"/>
+                <w:szCs w:val="18"/>
+              </w:rPr>
+              <w:t>}</w:t>
+            </w:r>
+          </w:p>
+        </w:tc>
+        <w:tc>
+          <w:tcPr>
+            <w:tcW w:w="1361" w:type="dxa"/>
             <w:vAlign w:val="center"/>
           </w:tcPr>
           <w:p>
@@ -2192,13 +2712,13 @@
                 <w:sz w:val="18"/>
                 <w:szCs w:val="18"/>
               </w:rPr>
-              <w:t>${nbrcae}</w:t>
-            </w:r>
-          </w:p>
-        </w:tc>
-        <w:tc>
-          <w:tcPr>
-            <w:tcW w:w="1361" w:type="dxa"/>
+              <w:t>${nbrcim31}</w:t>
+            </w:r>
+          </w:p>
+        </w:tc>
+        <w:tc>
+          <w:tcPr>
+            <w:tcW w:w="1460" w:type="dxa"/>
             <w:vAlign w:val="center"/>
           </w:tcPr>
           <w:p>
@@ -2220,13 +2740,13 @@
                 <w:sz w:val="18"/>
                 <w:szCs w:val="18"/>
               </w:rPr>
-              <w:t>${nbrcim31}</w:t>
-            </w:r>
-          </w:p>
-        </w:tc>
-        <w:tc>
-          <w:tcPr>
-            <w:tcW w:w="1460" w:type="dxa"/>
+              <w:t>${nbrcim31b}</w:t>
+            </w:r>
+          </w:p>
+        </w:tc>
+        <w:tc>
+          <w:tcPr>
+            <w:tcW w:w="1359" w:type="dxa"/>
             <w:vAlign w:val="center"/>
           </w:tcPr>
           <w:p>
@@ -2248,13 +2768,13 @@
                 <w:sz w:val="18"/>
                 <w:szCs w:val="18"/>
               </w:rPr>
-              <w:t>${nbrcim31b}</w:t>
-            </w:r>
-          </w:p>
-        </w:tc>
-        <w:tc>
-          <w:tcPr>
-            <w:tcW w:w="1359" w:type="dxa"/>
+              <w:t>${nbrcim32}</w:t>
+            </w:r>
+          </w:p>
+        </w:tc>
+        <w:tc>
+          <w:tcPr>
+            <w:tcW w:w="1155" w:type="dxa"/>
             <w:vAlign w:val="center"/>
           </w:tcPr>
           <w:p>
@@ -2263,6 +2783,54 @@
               <w:spacing w:after="0" w:line="240" w:lineRule="auto"/>
               <w:jc w:val="right"/>
               <w:rPr>
+                <w:rFonts w:ascii="Arial Narrow" w:eastAsia="Calibri" w:hAnsi="Arial Narrow" w:cstheme="majorHAnsi"/>
+                <w:b/>
+                <w:sz w:val="18"/>
+                <w:szCs w:val="18"/>
+              </w:rPr>
+            </w:pPr>
+            <w:r>
+              <w:rPr>
+                <w:rFonts w:ascii="Arial Narrow" w:eastAsia="Calibri" w:hAnsi="Arial Narrow" w:cstheme="majorHAnsi"/>
+                <w:b/>
+                <w:sz w:val="18"/>
+                <w:szCs w:val="18"/>
+              </w:rPr>
+              <w:t>${</w:t>
+            </w:r>
+            <w:proofErr w:type="spellStart"/>
+            <w:r>
+              <w:rPr>
+                <w:rFonts w:ascii="Arial Narrow" w:eastAsia="Calibri" w:hAnsi="Arial Narrow" w:cstheme="majorHAnsi"/>
+                <w:b/>
+                <w:sz w:val="18"/>
+                <w:szCs w:val="18"/>
+              </w:rPr>
+              <w:t>nbrbbr</w:t>
+            </w:r>
+            <w:proofErr w:type="spellEnd"/>
+            <w:r>
+              <w:rPr>
+                <w:rFonts w:ascii="Arial Narrow" w:eastAsia="Calibri" w:hAnsi="Arial Narrow" w:cstheme="majorHAnsi"/>
+                <w:b/>
+                <w:sz w:val="18"/>
+                <w:szCs w:val="18"/>
+              </w:rPr>
+              <w:t>}</w:t>
+            </w:r>
+          </w:p>
+        </w:tc>
+        <w:tc>
+          <w:tcPr>
+            <w:tcW w:w="1155" w:type="dxa"/>
+            <w:vAlign w:val="center"/>
+          </w:tcPr>
+          <w:p>
+            <w:pPr>
+              <w:widowControl w:val="0"/>
+              <w:spacing w:after="0" w:line="240" w:lineRule="auto"/>
+              <w:jc w:val="right"/>
+              <w:rPr>
                 <w:rFonts w:ascii="Arial Narrow" w:eastAsia="Calibri" w:hAnsi="Arial Narrow" w:cs="Calibri Light"/>
                 <w:b/>
                 <w:sz w:val="18"/>
@@ -2276,63 +2844,27 @@
                 <w:sz w:val="18"/>
                 <w:szCs w:val="18"/>
               </w:rPr>
-              <w:t>${nbrcim32}</w:t>
-            </w:r>
-          </w:p>
-        </w:tc>
-        <w:tc>
-          <w:tcPr>
-            <w:tcW w:w="1155" w:type="dxa"/>
-            <w:vAlign w:val="center"/>
-          </w:tcPr>
-          <w:p>
-            <w:pPr>
-              <w:widowControl w:val="0"/>
-              <w:spacing w:after="0" w:line="240" w:lineRule="auto"/>
-              <w:jc w:val="right"/>
-              <w:rPr>
-                <w:rFonts w:ascii="Arial Narrow" w:eastAsia="Calibri" w:hAnsi="Arial Narrow" w:cstheme="majorHAnsi"/>
-                <w:b/>
-                <w:sz w:val="18"/>
-                <w:szCs w:val="18"/>
-              </w:rPr>
-            </w:pPr>
-            <w:r>
-              <w:rPr>
-                <w:rFonts w:ascii="Arial Narrow" w:eastAsia="Calibri" w:hAnsi="Arial Narrow" w:cstheme="majorHAnsi"/>
-                <w:b/>
-                <w:sz w:val="18"/>
-                <w:szCs w:val="18"/>
-              </w:rPr>
-              <w:t>${nbrbbr}</w:t>
-            </w:r>
-          </w:p>
-        </w:tc>
-        <w:tc>
-          <w:tcPr>
-            <w:tcW w:w="1155" w:type="dxa"/>
-            <w:vAlign w:val="center"/>
-          </w:tcPr>
-          <w:p>
-            <w:pPr>
-              <w:widowControl w:val="0"/>
-              <w:spacing w:after="0" w:line="240" w:lineRule="auto"/>
-              <w:jc w:val="right"/>
-              <w:rPr>
-                <w:rFonts w:ascii="Arial Narrow" w:eastAsia="Calibri" w:hAnsi="Arial Narrow" w:cs="Calibri Light"/>
-                <w:b/>
-                <w:sz w:val="18"/>
-                <w:szCs w:val="18"/>
-              </w:rPr>
-            </w:pPr>
-            <w:r>
-              <w:rPr>
-                <w:rFonts w:ascii="Arial Narrow" w:eastAsia="Calibri" w:hAnsi="Arial Narrow" w:cstheme="majorHAnsi"/>
-                <w:b/>
-                <w:sz w:val="18"/>
-                <w:szCs w:val="18"/>
-              </w:rPr>
-              <w:t>${nbrpch}</w:t>
+              <w:t>${</w:t>
+            </w:r>
+            <w:proofErr w:type="spellStart"/>
+            <w:r>
+              <w:rPr>
+                <w:rFonts w:ascii="Arial Narrow" w:eastAsia="Calibri" w:hAnsi="Arial Narrow" w:cstheme="majorHAnsi"/>
+                <w:b/>
+                <w:sz w:val="18"/>
+                <w:szCs w:val="18"/>
+              </w:rPr>
+              <w:t>nbrpch</w:t>
+            </w:r>
+            <w:proofErr w:type="spellEnd"/>
+            <w:r>
+              <w:rPr>
+                <w:rFonts w:ascii="Arial Narrow" w:eastAsia="Calibri" w:hAnsi="Arial Narrow" w:cstheme="majorHAnsi"/>
+                <w:b/>
+                <w:sz w:val="18"/>
+                <w:szCs w:val="18"/>
+              </w:rPr>
+              <w:t>}</w:t>
             </w:r>
           </w:p>
         </w:tc>
@@ -2480,7 +3012,25 @@
                 <w:b/>
                 <w:color w:val="000000" w:themeColor="text1"/>
               </w:rPr>
-              <w:t>${nbrpvo}</w:t>
+              <w:t>${</w:t>
+            </w:r>
+            <w:proofErr w:type="spellStart"/>
+            <w:r>
+              <w:rPr>
+                <w:rFonts w:ascii="Arial Narrow" w:eastAsia="Calibri" w:hAnsi="Arial Narrow" w:cstheme="majorHAnsi"/>
+                <w:b/>
+                <w:color w:val="000000" w:themeColor="text1"/>
+              </w:rPr>
+              <w:t>nbrpvo</w:t>
+            </w:r>
+            <w:proofErr w:type="spellEnd"/>
+            <w:r>
+              <w:rPr>
+                <w:rFonts w:ascii="Arial Narrow" w:eastAsia="Calibri" w:hAnsi="Arial Narrow" w:cstheme="majorHAnsi"/>
+                <w:b/>
+                <w:color w:val="000000" w:themeColor="text1"/>
+              </w:rPr>
+              <w:t>}</w:t>
             </w:r>
           </w:p>
         </w:tc>
@@ -2560,7 +3110,25 @@
                 <w:b/>
                 <w:color w:val="000000" w:themeColor="text1"/>
               </w:rPr>
-              <w:t>${nbrpvm}</w:t>
+              <w:t>${</w:t>
+            </w:r>
+            <w:proofErr w:type="spellStart"/>
+            <w:r>
+              <w:rPr>
+                <w:rFonts w:ascii="Arial Narrow" w:eastAsia="Calibri" w:hAnsi="Arial Narrow" w:cstheme="majorHAnsi"/>
+                <w:b/>
+                <w:color w:val="000000" w:themeColor="text1"/>
+              </w:rPr>
+              <w:t>nbrpvm</w:t>
+            </w:r>
+            <w:proofErr w:type="spellEnd"/>
+            <w:r>
+              <w:rPr>
+                <w:rFonts w:ascii="Arial Narrow" w:eastAsia="Calibri" w:hAnsi="Arial Narrow" w:cstheme="majorHAnsi"/>
+                <w:b/>
+                <w:color w:val="000000" w:themeColor="text1"/>
+              </w:rPr>
+              <w:t>}</w:t>
             </w:r>
           </w:p>
         </w:tc>
@@ -2640,7 +3208,35 @@
                 <w:b/>
                 <w:color w:val="000000" w:themeColor="text1"/>
               </w:rPr>
-              <w:t>${nbrpvm}</w:t>
+              <w:t>${</w:t>
+            </w:r>
+            <w:proofErr w:type="spellStart"/>
+            <w:r>
+              <w:rPr>
+                <w:rFonts w:ascii="Arial Narrow" w:eastAsia="Calibri" w:hAnsi="Arial Narrow" w:cstheme="majorHAnsi"/>
+                <w:b/>
+                <w:color w:val="000000" w:themeColor="text1"/>
+              </w:rPr>
+              <w:t>nbrpc</w:t>
+            </w:r>
+            <w:bookmarkStart w:id="0" w:name="_GoBack"/>
+            <w:bookmarkEnd w:id="0"/>
+            <w:r>
+              <w:rPr>
+                <w:rFonts w:ascii="Arial Narrow" w:eastAsia="Calibri" w:hAnsi="Arial Narrow" w:cstheme="majorHAnsi"/>
+                <w:b/>
+                <w:color w:val="000000" w:themeColor="text1"/>
+              </w:rPr>
+              <w:t>m</w:t>
+            </w:r>
+            <w:proofErr w:type="spellEnd"/>
+            <w:r>
+              <w:rPr>
+                <w:rFonts w:ascii="Arial Narrow" w:eastAsia="Calibri" w:hAnsi="Arial Narrow" w:cstheme="majorHAnsi"/>
+                <w:b/>
+                <w:color w:val="000000" w:themeColor="text1"/>
+              </w:rPr>
+              <w:t>}</w:t>
             </w:r>
           </w:p>
         </w:tc>
@@ -2720,7 +3316,25 @@
                 <w:b/>
                 <w:color w:val="000000" w:themeColor="text1"/>
               </w:rPr>
-              <w:t>${nbrcrt}</w:t>
+              <w:t>${</w:t>
+            </w:r>
+            <w:proofErr w:type="spellStart"/>
+            <w:r>
+              <w:rPr>
+                <w:rFonts w:ascii="Arial Narrow" w:eastAsia="Calibri" w:hAnsi="Arial Narrow" w:cstheme="majorHAnsi"/>
+                <w:b/>
+                <w:color w:val="000000" w:themeColor="text1"/>
+              </w:rPr>
+              <w:t>nbrcrt</w:t>
+            </w:r>
+            <w:proofErr w:type="spellEnd"/>
+            <w:r>
+              <w:rPr>
+                <w:rFonts w:ascii="Arial Narrow" w:eastAsia="Calibri" w:hAnsi="Arial Narrow" w:cstheme="majorHAnsi"/>
+                <w:b/>
+                <w:color w:val="000000" w:themeColor="text1"/>
+              </w:rPr>
+              <w:t>}</w:t>
             </w:r>
           </w:p>
         </w:tc>
@@ -2800,7 +3414,25 @@
                 <w:b/>
                 <w:color w:val="000000" w:themeColor="text1"/>
               </w:rPr>
-              <w:t>${nbrcbl}</w:t>
+              <w:t>${</w:t>
+            </w:r>
+            <w:proofErr w:type="spellStart"/>
+            <w:r>
+              <w:rPr>
+                <w:rFonts w:ascii="Arial Narrow" w:eastAsia="Calibri" w:hAnsi="Arial Narrow" w:cstheme="majorHAnsi"/>
+                <w:b/>
+                <w:color w:val="000000" w:themeColor="text1"/>
+              </w:rPr>
+              <w:t>nbrcbl</w:t>
+            </w:r>
+            <w:proofErr w:type="spellEnd"/>
+            <w:r>
+              <w:rPr>
+                <w:rFonts w:ascii="Arial Narrow" w:eastAsia="Calibri" w:hAnsi="Arial Narrow" w:cstheme="majorHAnsi"/>
+                <w:b/>
+                <w:color w:val="000000" w:themeColor="text1"/>
+              </w:rPr>
+              <w:t>}</w:t>
             </w:r>
           </w:p>
         </w:tc>
@@ -2887,7 +3519,25 @@
                 <w:b/>
                 <w:color w:val="000000" w:themeColor="text1"/>
               </w:rPr>
-              <w:t>${nbrcjn}</w:t>
+              <w:t>${</w:t>
+            </w:r>
+            <w:proofErr w:type="spellStart"/>
+            <w:r>
+              <w:rPr>
+                <w:rFonts w:ascii="Arial Narrow" w:eastAsia="Calibri" w:hAnsi="Arial Narrow" w:cstheme="majorHAnsi"/>
+                <w:b/>
+                <w:color w:val="000000" w:themeColor="text1"/>
+              </w:rPr>
+              <w:t>nbrcjn</w:t>
+            </w:r>
+            <w:proofErr w:type="spellEnd"/>
+            <w:r>
+              <w:rPr>
+                <w:rFonts w:ascii="Arial Narrow" w:eastAsia="Calibri" w:hAnsi="Arial Narrow" w:cstheme="majorHAnsi"/>
+                <w:b/>
+                <w:color w:val="000000" w:themeColor="text1"/>
+              </w:rPr>
+              <w:t>}</w:t>
             </w:r>
           </w:p>
         </w:tc>
@@ -2967,7 +3617,25 @@
                 <w:b/>
                 <w:color w:val="000000" w:themeColor="text1"/>
               </w:rPr>
-              <w:t>${nbrjbr}</w:t>
+              <w:t>${</w:t>
+            </w:r>
+            <w:proofErr w:type="spellStart"/>
+            <w:r>
+              <w:rPr>
+                <w:rFonts w:ascii="Arial Narrow" w:eastAsia="Calibri" w:hAnsi="Arial Narrow" w:cstheme="majorHAnsi"/>
+                <w:b/>
+                <w:color w:val="000000" w:themeColor="text1"/>
+              </w:rPr>
+              <w:t>nbrjbr</w:t>
+            </w:r>
+            <w:proofErr w:type="spellEnd"/>
+            <w:r>
+              <w:rPr>
+                <w:rFonts w:ascii="Arial Narrow" w:eastAsia="Calibri" w:hAnsi="Arial Narrow" w:cstheme="majorHAnsi"/>
+                <w:b/>
+                <w:color w:val="000000" w:themeColor="text1"/>
+              </w:rPr>
+              <w:t>}</w:t>
             </w:r>
           </w:p>
         </w:tc>
@@ -3047,7 +3715,25 @@
                 <w:b/>
                 <w:color w:val="000000" w:themeColor="text1"/>
               </w:rPr>
-              <w:t>${nbrcrg}</w:t>
+              <w:t>${</w:t>
+            </w:r>
+            <w:proofErr w:type="spellStart"/>
+            <w:r>
+              <w:rPr>
+                <w:rFonts w:ascii="Arial Narrow" w:eastAsia="Calibri" w:hAnsi="Arial Narrow" w:cstheme="majorHAnsi"/>
+                <w:b/>
+                <w:color w:val="000000" w:themeColor="text1"/>
+              </w:rPr>
+              <w:t>nbrcrg</w:t>
+            </w:r>
+            <w:proofErr w:type="spellEnd"/>
+            <w:r>
+              <w:rPr>
+                <w:rFonts w:ascii="Arial Narrow" w:eastAsia="Calibri" w:hAnsi="Arial Narrow" w:cstheme="majorHAnsi"/>
+                <w:b/>
+                <w:color w:val="000000" w:themeColor="text1"/>
+              </w:rPr>
+              <w:t>}</w:t>
             </w:r>
           </w:p>
         </w:tc>
@@ -3076,15 +3762,7 @@
                 <w:b/>
                 <w:color w:val="000000" w:themeColor="text1"/>
               </w:rPr>
-              <w:t>(</w:t>
-            </w:r>
-            <w:r>
-              <w:rPr>
-                <w:rFonts w:ascii="Arial Narrow" w:eastAsia="Calibri" w:hAnsi="Arial Narrow" w:cstheme="majorHAnsi"/>
-                <w:b/>
-                <w:color w:val="000000" w:themeColor="text1"/>
-              </w:rPr>
-              <w:t>9) -</w:t>
+              <w:t>(9) -</w:t>
             </w:r>
           </w:p>
         </w:tc>
@@ -3135,7 +3813,25 @@
                 <w:b/>
                 <w:color w:val="000000" w:themeColor="text1"/>
               </w:rPr>
-              <w:t>${nbrcae}</w:t>
+              <w:t>${</w:t>
+            </w:r>
+            <w:proofErr w:type="spellStart"/>
+            <w:r>
+              <w:rPr>
+                <w:rFonts w:ascii="Arial Narrow" w:eastAsia="Calibri" w:hAnsi="Arial Narrow" w:cstheme="majorHAnsi"/>
+                <w:b/>
+                <w:color w:val="000000" w:themeColor="text1"/>
+              </w:rPr>
+              <w:t>nbrcae</w:t>
+            </w:r>
+            <w:proofErr w:type="spellEnd"/>
+            <w:r>
+              <w:rPr>
+                <w:rFonts w:ascii="Arial Narrow" w:eastAsia="Calibri" w:hAnsi="Arial Narrow" w:cstheme="majorHAnsi"/>
+                <w:b/>
+                <w:color w:val="000000" w:themeColor="text1"/>
+              </w:rPr>
+              <w:t>}</w:t>
             </w:r>
           </w:p>
         </w:tc>
@@ -3460,7 +4156,25 @@
                 <w:b/>
                 <w:color w:val="000000" w:themeColor="text1"/>
               </w:rPr>
-              <w:t>${nbrbbr}</w:t>
+              <w:t>${</w:t>
+            </w:r>
+            <w:proofErr w:type="spellStart"/>
+            <w:r>
+              <w:rPr>
+                <w:rFonts w:ascii="Arial Narrow" w:eastAsia="Calibri" w:hAnsi="Arial Narrow" w:cstheme="majorHAnsi"/>
+                <w:b/>
+                <w:color w:val="000000" w:themeColor="text1"/>
+              </w:rPr>
+              <w:t>nbrbbr</w:t>
+            </w:r>
+            <w:proofErr w:type="spellEnd"/>
+            <w:r>
+              <w:rPr>
+                <w:rFonts w:ascii="Arial Narrow" w:eastAsia="Calibri" w:hAnsi="Arial Narrow" w:cstheme="majorHAnsi"/>
+                <w:b/>
+                <w:color w:val="000000" w:themeColor="text1"/>
+              </w:rPr>
+              <w:t>}</w:t>
             </w:r>
           </w:p>
         </w:tc>
@@ -3489,15 +4203,7 @@
                 <w:b/>
                 <w:color w:val="000000" w:themeColor="text1"/>
               </w:rPr>
-              <w:t>(</w:t>
-            </w:r>
-            <w:r>
-              <w:rPr>
-                <w:rFonts w:ascii="Arial Narrow" w:eastAsia="Calibri" w:hAnsi="Arial Narrow" w:cstheme="majorHAnsi"/>
-                <w:b/>
-                <w:color w:val="000000" w:themeColor="text1"/>
-              </w:rPr>
-              <w:t>14) -</w:t>
+              <w:t>(14) -</w:t>
             </w:r>
           </w:p>
         </w:tc>
@@ -3548,7 +4254,25 @@
                 <w:b/>
                 <w:color w:val="000000" w:themeColor="text1"/>
               </w:rPr>
-              <w:t>${nbrpch}</w:t>
+              <w:t>${</w:t>
+            </w:r>
+            <w:proofErr w:type="spellStart"/>
+            <w:r>
+              <w:rPr>
+                <w:rFonts w:ascii="Arial Narrow" w:eastAsia="Calibri" w:hAnsi="Arial Narrow" w:cstheme="majorHAnsi"/>
+                <w:b/>
+                <w:color w:val="000000" w:themeColor="text1"/>
+              </w:rPr>
+              <w:t>nbrpch</w:t>
+            </w:r>
+            <w:proofErr w:type="spellEnd"/>
+            <w:r>
+              <w:rPr>
+                <w:rFonts w:ascii="Arial Narrow" w:eastAsia="Calibri" w:hAnsi="Arial Narrow" w:cstheme="majorHAnsi"/>
+                <w:b/>
+                <w:color w:val="000000" w:themeColor="text1"/>
+              </w:rPr>
+              <w:t>}</w:t>
             </w:r>
           </w:p>
         </w:tc>
@@ -3714,7 +4438,27 @@
                 <w:color w:val="000000" w:themeColor="text1"/>
                 <w:szCs w:val="18"/>
               </w:rPr>
-              <w:t>Authenticité : ${aut}</w:t>
+              <w:t>Authenticité : ${</w:t>
+            </w:r>
+            <w:proofErr w:type="spellStart"/>
+            <w:r>
+              <w:rPr>
+                <w:rFonts w:ascii="Arial Narrow" w:eastAsia="Calibri" w:hAnsi="Arial Narrow" w:cstheme="majorHAnsi"/>
+                <w:b/>
+                <w:color w:val="000000" w:themeColor="text1"/>
+                <w:szCs w:val="18"/>
+              </w:rPr>
+              <w:t>aut</w:t>
+            </w:r>
+            <w:proofErr w:type="spellEnd"/>
+            <w:r>
+              <w:rPr>
+                <w:rFonts w:ascii="Arial Narrow" w:eastAsia="Calibri" w:hAnsi="Arial Narrow" w:cstheme="majorHAnsi"/>
+                <w:b/>
+                <w:color w:val="000000" w:themeColor="text1"/>
+                <w:szCs w:val="18"/>
+              </w:rPr>
+              <w:t>}</w:t>
             </w:r>
           </w:p>
         </w:tc>
@@ -3744,7 +4488,27 @@
                 <w:color w:val="000000" w:themeColor="text1"/>
                 <w:szCs w:val="18"/>
               </w:rPr>
-              <w:t>Autres : ${oth}</w:t>
+              <w:t>Autres : ${</w:t>
+            </w:r>
+            <w:proofErr w:type="spellStart"/>
+            <w:r>
+              <w:rPr>
+                <w:rFonts w:ascii="Arial Narrow" w:eastAsia="Calibri" w:hAnsi="Arial Narrow" w:cstheme="majorHAnsi"/>
+                <w:b/>
+                <w:color w:val="000000" w:themeColor="text1"/>
+                <w:szCs w:val="18"/>
+              </w:rPr>
+              <w:t>oth</w:t>
+            </w:r>
+            <w:proofErr w:type="spellEnd"/>
+            <w:r>
+              <w:rPr>
+                <w:rFonts w:ascii="Arial Narrow" w:eastAsia="Calibri" w:hAnsi="Arial Narrow" w:cstheme="majorHAnsi"/>
+                <w:b/>
+                <w:color w:val="000000" w:themeColor="text1"/>
+                <w:szCs w:val="18"/>
+              </w:rPr>
+              <w:t>}</w:t>
             </w:r>
           </w:p>
         </w:tc>
@@ -3804,7 +4568,27 @@
                 <w:color w:val="000000" w:themeColor="text1"/>
                 <w:szCs w:val="18"/>
               </w:rPr>
-              <w:t>Constatation : ${cad}</w:t>
+              <w:t>Constatation : ${</w:t>
+            </w:r>
+            <w:proofErr w:type="spellStart"/>
+            <w:r>
+              <w:rPr>
+                <w:rFonts w:ascii="Arial Narrow" w:eastAsia="Calibri" w:hAnsi="Arial Narrow" w:cstheme="majorHAnsi"/>
+                <w:b/>
+                <w:color w:val="000000" w:themeColor="text1"/>
+                <w:szCs w:val="18"/>
+              </w:rPr>
+              <w:t>cad</w:t>
+            </w:r>
+            <w:proofErr w:type="spellEnd"/>
+            <w:r>
+              <w:rPr>
+                <w:rFonts w:ascii="Arial Narrow" w:eastAsia="Calibri" w:hAnsi="Arial Narrow" w:cstheme="majorHAnsi"/>
+                <w:b/>
+                <w:color w:val="000000" w:themeColor="text1"/>
+                <w:szCs w:val="18"/>
+              </w:rPr>
+              <w:t>}</w:t>
             </w:r>
           </w:p>
         </w:tc>
@@ -3864,7 +4648,27 @@
                 <w:color w:val="000000" w:themeColor="text1"/>
                 <w:szCs w:val="18"/>
               </w:rPr>
-              <w:t>Duplicata : ${dup}</w:t>
+              <w:t>Duplicata : ${</w:t>
+            </w:r>
+            <w:proofErr w:type="spellStart"/>
+            <w:r>
+              <w:rPr>
+                <w:rFonts w:ascii="Arial Narrow" w:eastAsia="Calibri" w:hAnsi="Arial Narrow" w:cstheme="majorHAnsi"/>
+                <w:b/>
+                <w:color w:val="000000" w:themeColor="text1"/>
+                <w:szCs w:val="18"/>
+              </w:rPr>
+              <w:t>dup</w:t>
+            </w:r>
+            <w:proofErr w:type="spellEnd"/>
+            <w:r>
+              <w:rPr>
+                <w:rFonts w:ascii="Arial Narrow" w:eastAsia="Calibri" w:hAnsi="Arial Narrow" w:cstheme="majorHAnsi"/>
+                <w:b/>
+                <w:color w:val="000000" w:themeColor="text1"/>
+                <w:szCs w:val="18"/>
+              </w:rPr>
+              <w:t>}</w:t>
             </w:r>
           </w:p>
         </w:tc>
@@ -3924,7 +4728,27 @@
                 <w:color w:val="000000" w:themeColor="text1"/>
                 <w:szCs w:val="18"/>
               </w:rPr>
-              <w:t>Rébus : ${reb}</w:t>
+              <w:t>Rébus : ${</w:t>
+            </w:r>
+            <w:proofErr w:type="spellStart"/>
+            <w:r>
+              <w:rPr>
+                <w:rFonts w:ascii="Arial Narrow" w:eastAsia="Calibri" w:hAnsi="Arial Narrow" w:cstheme="majorHAnsi"/>
+                <w:b/>
+                <w:color w:val="000000" w:themeColor="text1"/>
+                <w:szCs w:val="18"/>
+              </w:rPr>
+              <w:t>reb</w:t>
+            </w:r>
+            <w:proofErr w:type="spellEnd"/>
+            <w:r>
+              <w:rPr>
+                <w:rFonts w:ascii="Arial Narrow" w:eastAsia="Calibri" w:hAnsi="Arial Narrow" w:cstheme="majorHAnsi"/>
+                <w:b/>
+                <w:color w:val="000000" w:themeColor="text1"/>
+                <w:szCs w:val="18"/>
+              </w:rPr>
+              <w:t>}</w:t>
             </w:r>
           </w:p>
         </w:tc>
@@ -3954,7 +4778,27 @@
                 <w:color w:val="000000" w:themeColor="text1"/>
                 <w:szCs w:val="18"/>
               </w:rPr>
-              <w:t>Réception : ${rt}</w:t>
+              <w:t>Réception : ${</w:t>
+            </w:r>
+            <w:proofErr w:type="spellStart"/>
+            <w:r>
+              <w:rPr>
+                <w:rFonts w:ascii="Arial Narrow" w:eastAsia="Calibri" w:hAnsi="Arial Narrow" w:cstheme="majorHAnsi"/>
+                <w:b/>
+                <w:color w:val="000000" w:themeColor="text1"/>
+                <w:szCs w:val="18"/>
+              </w:rPr>
+              <w:t>rt</w:t>
+            </w:r>
+            <w:proofErr w:type="spellEnd"/>
+            <w:r>
+              <w:rPr>
+                <w:rFonts w:ascii="Arial Narrow" w:eastAsia="Calibri" w:hAnsi="Arial Narrow" w:cstheme="majorHAnsi"/>
+                <w:b/>
+                <w:color w:val="000000" w:themeColor="text1"/>
+                <w:szCs w:val="18"/>
+              </w:rPr>
+              <w:t>}</w:t>
             </w:r>
           </w:p>
         </w:tc>
@@ -3984,7 +4828,27 @@
                 <w:color w:val="000000" w:themeColor="text1"/>
                 <w:szCs w:val="18"/>
               </w:rPr>
-              <w:t>Visite : ${vt}</w:t>
+              <w:t>Visite : ${</w:t>
+            </w:r>
+            <w:proofErr w:type="spellStart"/>
+            <w:r>
+              <w:rPr>
+                <w:rFonts w:ascii="Arial Narrow" w:eastAsia="Calibri" w:hAnsi="Arial Narrow" w:cstheme="majorHAnsi"/>
+                <w:b/>
+                <w:color w:val="000000" w:themeColor="text1"/>
+                <w:szCs w:val="18"/>
+              </w:rPr>
+              <w:t>vt</w:t>
+            </w:r>
+            <w:proofErr w:type="spellEnd"/>
+            <w:r>
+              <w:rPr>
+                <w:rFonts w:ascii="Arial Narrow" w:eastAsia="Calibri" w:hAnsi="Arial Narrow" w:cstheme="majorHAnsi"/>
+                <w:b/>
+                <w:color w:val="000000" w:themeColor="text1"/>
+                <w:szCs w:val="18"/>
+              </w:rPr>
+              <w:t>}</w:t>
             </w:r>
           </w:p>
         </w:tc>
@@ -4014,7 +4878,27 @@
                 <w:color w:val="000000" w:themeColor="text1"/>
                 <w:szCs w:val="18"/>
               </w:rPr>
-              <w:t>Spécial : ${sp}</w:t>
+              <w:t>Spécial : ${</w:t>
+            </w:r>
+            <w:proofErr w:type="spellStart"/>
+            <w:r>
+              <w:rPr>
+                <w:rFonts w:ascii="Arial Narrow" w:eastAsia="Calibri" w:hAnsi="Arial Narrow" w:cstheme="majorHAnsi"/>
+                <w:b/>
+                <w:color w:val="000000" w:themeColor="text1"/>
+                <w:szCs w:val="18"/>
+              </w:rPr>
+              <w:t>sp</w:t>
+            </w:r>
+            <w:proofErr w:type="spellEnd"/>
+            <w:r>
+              <w:rPr>
+                <w:rFonts w:ascii="Arial Narrow" w:eastAsia="Calibri" w:hAnsi="Arial Narrow" w:cstheme="majorHAnsi"/>
+                <w:b/>
+                <w:color w:val="000000" w:themeColor="text1"/>
+                <w:szCs w:val="18"/>
+              </w:rPr>
+              <w:t>}</w:t>
             </w:r>
           </w:p>
         </w:tc>
@@ -4098,7 +4982,21 @@
               <w:rPr>
                 <w:color w:val="000000" w:themeColor="text1"/>
               </w:rPr>
-              <w:t>A ${lieuedition},</w:t>
+              <w:t>A ${</w:t>
+            </w:r>
+            <w:proofErr w:type="spellStart"/>
+            <w:r>
+              <w:rPr>
+                <w:color w:val="000000" w:themeColor="text1"/>
+              </w:rPr>
+              <w:t>lieuedition</w:t>
+            </w:r>
+            <w:proofErr w:type="spellEnd"/>
+            <w:r>
+              <w:rPr>
+                <w:color w:val="000000" w:themeColor="text1"/>
+              </w:rPr>
+              <w:t>},</w:t>
             </w:r>
             <w:r>
               <w:rPr>
@@ -4122,7 +5020,21 @@
               <w:rPr>
                 <w:color w:val="000000" w:themeColor="text1"/>
               </w:rPr>
-              <w:t>${dateedition}</w:t>
+              <w:t>${</w:t>
+            </w:r>
+            <w:proofErr w:type="spellStart"/>
+            <w:r>
+              <w:rPr>
+                <w:color w:val="000000" w:themeColor="text1"/>
+              </w:rPr>
+              <w:t>dateedition</w:t>
+            </w:r>
+            <w:proofErr w:type="spellEnd"/>
+            <w:r>
+              <w:rPr>
+                <w:color w:val="000000" w:themeColor="text1"/>
+              </w:rPr>
+              <w:t>}</w:t>
             </w:r>
           </w:p>
         </w:tc>
@@ -4226,7 +5138,15 @@
                   <w:rFonts w:ascii="Calibri Light" w:hAnsi="Calibri Light"/>
                   <w:color w:val="4472C4"/>
                 </w:rPr>
-                <w:t>${date</w:t>
+                <w:t>${</w:t>
+              </w:r>
+              <w:proofErr w:type="spellStart"/>
+              <w:r>
+                <w:rPr>
+                  <w:rFonts w:ascii="Calibri Light" w:hAnsi="Calibri Light"/>
+                  <w:color w:val="4472C4"/>
+                </w:rPr>
+                <w:t>date</w:t>
               </w:r>
               <w:r>
                 <w:rPr>
@@ -4235,6 +5155,7 @@
                 </w:rPr>
                 <w:t>dition</w:t>
               </w:r>
+              <w:proofErr w:type="spellEnd"/>
               <w:r>
                 <w:rPr>
                   <w:rFonts w:ascii="Calibri Light" w:hAnsi="Calibri Light"/>
@@ -4327,7 +5248,25 @@
             <w:color w:val="4472C4" w:themeColor="accent1"/>
             <w:sz w:val="2"/>
           </w:rPr>
-          <w:t>DATE  \@ "d MMMM yyyy"</w:t>
+          <w:t xml:space="preserve">DATE  \@ "d MMMM </w:t>
+        </w:r>
+        <w:proofErr w:type="spellStart"/>
+        <w:r>
+          <w:rPr>
+            <w:rFonts w:asciiTheme="majorHAnsi" w:hAnsiTheme="majorHAnsi"/>
+            <w:color w:val="4472C4" w:themeColor="accent1"/>
+            <w:sz w:val="2"/>
+          </w:rPr>
+          <w:t>yyyy</w:t>
+        </w:r>
+        <w:proofErr w:type="spellEnd"/>
+        <w:r>
+          <w:rPr>
+            <w:rFonts w:asciiTheme="majorHAnsi" w:hAnsiTheme="majorHAnsi"/>
+            <w:color w:val="4472C4" w:themeColor="accent1"/>
+            <w:sz w:val="2"/>
+          </w:rPr>
+          <w:t>"</w:t>
         </w:r>
       </w:p>
     </w:sdtContent>
@@ -5426,7 +6365,7 @@
 </file>
 
 <file path=customXml/itemProps1.xml><?xml version="1.0" encoding="utf-8"?>
-<ds:datastoreItem xmlns:ds="http://schemas.openxmlformats.org/officeDocument/2006/customXml" ds:itemID="{E6C57C59-58C7-4309-9A0E-658AE318D51F}">
+<ds:datastoreItem xmlns:ds="http://schemas.openxmlformats.org/officeDocument/2006/customXml" ds:itemID="{3A06390F-193B-451D-B0C9-846C7F87617D}">
   <ds:schemaRefs>
     <ds:schemaRef ds:uri="http://schemas.openxmlformats.org/officeDocument/2006/bibliography"/>
   </ds:schemaRefs>

</xml_diff>